<commit_message>
Dodani brojevi str i premjestanje
svih datoteka u arhivu osim glavnog worda
</commit_message>
<xml_diff>
--- a/projektna dokumentacija/Tiskara.NET.docx
+++ b/projektna dokumentacija/Tiskara.NET.docx
@@ -113,8 +113,17 @@
           <w:rFonts w:ascii="Times New Roman" w:hAnsi="Times New Roman" w:cs="Times New Roman"/>
           <w:b/>
         </w:rPr>
-        <w:t>Ivan Hontić</w:t>
-      </w:r>
+        <w:t xml:space="preserve">Ivan </w:t>
+      </w:r>
+      <w:proofErr w:type="spellStart"/>
+      <w:r>
+        <w:rPr>
+          <w:rFonts w:ascii="Times New Roman" w:hAnsi="Times New Roman" w:cs="Times New Roman"/>
+          <w:b/>
+        </w:rPr>
+        <w:t>Hontić</w:t>
+      </w:r>
+      <w:proofErr w:type="spellEnd"/>
     </w:p>
     <w:p>
       <w:pPr>
@@ -130,8 +139,17 @@
           <w:rFonts w:ascii="Times New Roman" w:hAnsi="Times New Roman" w:cs="Times New Roman"/>
           <w:b/>
         </w:rPr>
-        <w:t>Dražen Hrgar</w:t>
-      </w:r>
+        <w:t xml:space="preserve">Dražen </w:t>
+      </w:r>
+      <w:proofErr w:type="spellStart"/>
+      <w:r>
+        <w:rPr>
+          <w:rFonts w:ascii="Times New Roman" w:hAnsi="Times New Roman" w:cs="Times New Roman"/>
+          <w:b/>
+        </w:rPr>
+        <w:t>Hrgar</w:t>
+      </w:r>
+      <w:proofErr w:type="spellEnd"/>
     </w:p>
     <w:p>
       <w:pPr>
@@ -164,8 +182,17 @@
           <w:rFonts w:ascii="Times New Roman" w:hAnsi="Times New Roman" w:cs="Times New Roman"/>
           <w:b/>
         </w:rPr>
-        <w:t>Dominik-Dino Pavleković</w:t>
-      </w:r>
+        <w:t xml:space="preserve">Dominik-Dino </w:t>
+      </w:r>
+      <w:proofErr w:type="spellStart"/>
+      <w:r>
+        <w:rPr>
+          <w:rFonts w:ascii="Times New Roman" w:hAnsi="Times New Roman" w:cs="Times New Roman"/>
+          <w:b/>
+        </w:rPr>
+        <w:t>Pavleković</w:t>
+      </w:r>
+      <w:proofErr w:type="spellEnd"/>
     </w:p>
     <w:p>
       <w:pPr>
@@ -341,13 +368,28 @@
           <w:rFonts w:ascii="Times New Roman" w:hAnsi="Times New Roman" w:cs="Times New Roman"/>
           <w:b/>
         </w:rPr>
+        <w:sectPr>
+          <w:pgSz w:w="11906" w:h="16838"/>
+          <w:pgMar w:top="1417" w:right="1417" w:bottom="1417" w:left="1417" w:header="708" w:footer="708" w:gutter="0"/>
+          <w:cols w:space="708"/>
+          <w:docGrid w:linePitch="360"/>
+        </w:sectPr>
       </w:pPr>
       <w:r>
         <w:rPr>
           <w:rFonts w:ascii="Times New Roman" w:hAnsi="Times New Roman" w:cs="Times New Roman"/>
           <w:b/>
         </w:rPr>
-        <w:t>Varaždin, 2014.</w:t>
+        <w:t>Varaždin, 2014</w:t>
+      </w:r>
+      <w:bookmarkStart w:id="0" w:name="_GoBack"/>
+      <w:bookmarkEnd w:id="0"/>
+      <w:r>
+        <w:rPr>
+          <w:rFonts w:ascii="Times New Roman" w:hAnsi="Times New Roman" w:cs="Times New Roman"/>
+          <w:b/>
+        </w:rPr>
+        <w:t>.</w:t>
       </w:r>
     </w:p>
     <w:p>
@@ -453,7 +495,23 @@
           <w:rFonts w:cs="Times New Roman"/>
           <w:b/>
         </w:rPr>
-        <w:t>Ivan Hontić, redoviti student, 39968/11-R</w:t>
+        <w:t xml:space="preserve">Ivan </w:t>
+      </w:r>
+      <w:proofErr w:type="spellStart"/>
+      <w:r>
+        <w:rPr>
+          <w:rFonts w:cs="Times New Roman"/>
+          <w:b/>
+        </w:rPr>
+        <w:t>Hontić</w:t>
+      </w:r>
+      <w:proofErr w:type="spellEnd"/>
+      <w:r>
+        <w:rPr>
+          <w:rFonts w:cs="Times New Roman"/>
+          <w:b/>
+        </w:rPr>
+        <w:t>, redoviti student, 39968/11-R</w:t>
       </w:r>
     </w:p>
     <w:p>
@@ -470,7 +528,23 @@
           <w:rFonts w:cs="Times New Roman"/>
           <w:b/>
         </w:rPr>
-        <w:t>Dražen Hrgar, redoviti student, 39973/11-R</w:t>
+        <w:t xml:space="preserve">Dražen </w:t>
+      </w:r>
+      <w:proofErr w:type="spellStart"/>
+      <w:r>
+        <w:rPr>
+          <w:rFonts w:cs="Times New Roman"/>
+          <w:b/>
+        </w:rPr>
+        <w:t>Hrgar</w:t>
+      </w:r>
+      <w:proofErr w:type="spellEnd"/>
+      <w:r>
+        <w:rPr>
+          <w:rFonts w:cs="Times New Roman"/>
+          <w:b/>
+        </w:rPr>
+        <w:t>, redoviti student, 39973/11-R</w:t>
       </w:r>
     </w:p>
     <w:p>
@@ -504,7 +578,23 @@
           <w:rFonts w:cs="Times New Roman"/>
           <w:b/>
         </w:rPr>
-        <w:t>Dominik Dino Pavleković, redoviti student, 40064/11-R</w:t>
+        <w:t xml:space="preserve">Dominik Dino </w:t>
+      </w:r>
+      <w:proofErr w:type="spellStart"/>
+      <w:r>
+        <w:rPr>
+          <w:rFonts w:cs="Times New Roman"/>
+          <w:b/>
+        </w:rPr>
+        <w:t>Pavleković</w:t>
+      </w:r>
+      <w:proofErr w:type="spellEnd"/>
+      <w:r>
+        <w:rPr>
+          <w:rFonts w:cs="Times New Roman"/>
+          <w:b/>
+        </w:rPr>
+        <w:t>, redoviti student, 40064/11-R</w:t>
       </w:r>
     </w:p>
     <w:p>
@@ -673,6 +763,12 @@
           <w:rFonts w:ascii="Times New Roman" w:hAnsi="Times New Roman" w:cs="Times New Roman"/>
           <w:b/>
         </w:rPr>
+        <w:sectPr>
+          <w:pgSz w:w="11906" w:h="16838"/>
+          <w:pgMar w:top="1417" w:right="1417" w:bottom="1417" w:left="1417" w:header="708" w:footer="708" w:gutter="0"/>
+          <w:cols w:space="708"/>
+          <w:docGrid w:linePitch="360"/>
+        </w:sectPr>
       </w:pPr>
       <w:r>
         <w:rPr>
@@ -709,9 +805,11 @@
             <w:pStyle w:val="TOCHeading"/>
             <w:spacing w:line="360" w:lineRule="auto"/>
           </w:pPr>
+          <w:proofErr w:type="spellStart"/>
           <w:r>
             <w:t>Sadržaj</w:t>
           </w:r>
+          <w:proofErr w:type="spellEnd"/>
         </w:p>
         <w:p>
           <w:pPr>
@@ -2285,8 +2383,15 @@
         <w:rPr>
           <w:rFonts w:cs="Times New Roman"/>
           <w:b/>
-          <w:sz w:val="22"/>
-        </w:rPr>
+        </w:rPr>
+        <w:sectPr>
+          <w:footerReference w:type="default" r:id="rId8"/>
+          <w:pgSz w:w="11906" w:h="16838"/>
+          <w:pgMar w:top="1417" w:right="1417" w:bottom="1417" w:left="1417" w:header="708" w:footer="708" w:gutter="0"/>
+          <w:pgNumType w:fmt="upperRoman" w:start="1"/>
+          <w:cols w:space="708"/>
+          <w:docGrid w:linePitch="360"/>
+        </w:sectPr>
       </w:pPr>
       <w:r>
         <w:rPr>
@@ -2300,7 +2405,7 @@
       <w:pPr>
         <w:pStyle w:val="Heading1"/>
       </w:pPr>
-      <w:bookmarkStart w:id="0" w:name="_Toc386359697"/>
+      <w:bookmarkStart w:id="1" w:name="_Toc386359697"/>
       <w:r>
         <w:lastRenderedPageBreak/>
         <w:t xml:space="preserve">1. </w:t>
@@ -2308,7 +2413,7 @@
       <w:r>
         <w:t>Uvod</w:t>
       </w:r>
-      <w:bookmarkEnd w:id="0"/>
+      <w:bookmarkEnd w:id="1"/>
     </w:p>
     <w:p>
       <w:pPr>
@@ -2721,7 +2826,7 @@
           <w:b/>
         </w:rPr>
       </w:pPr>
-      <w:bookmarkStart w:id="1" w:name="_Toc386359698"/>
+      <w:bookmarkStart w:id="2" w:name="_Toc386359698"/>
       <w:r>
         <w:lastRenderedPageBreak/>
         <w:t>1</w:t>
@@ -2733,7 +2838,7 @@
         </w:rPr>
         <w:t>.1. Specifikacije zahtjeva</w:t>
       </w:r>
-      <w:bookmarkEnd w:id="1"/>
+      <w:bookmarkEnd w:id="2"/>
     </w:p>
     <w:p>
       <w:pPr>
@@ -2878,7 +2983,23 @@
           <w:rFonts w:cs="Times New Roman"/>
           <w:szCs w:val="24"/>
         </w:rPr>
-        <w:t>-  Podešavanje dopuštenja za različite vrste korisnika (administrator/normaluser). Svaki zaposlenik ima vlastiti račun s kojim se prijavljuje u aplikaciju. Vrste računa ovise o zaduženjima u poduzeću(voditelj poduzeća ima najviše ovlasti). Naša tvrtka ima također svoj račun za praćenje i održavanje rada aplikacije i baze podataka.</w:t>
+        <w:t>-  Podešavanje dopuštenja za različite vrste korisnika (administrator/</w:t>
+      </w:r>
+      <w:proofErr w:type="spellStart"/>
+      <w:r>
+        <w:rPr>
+          <w:rFonts w:cs="Times New Roman"/>
+          <w:szCs w:val="24"/>
+        </w:rPr>
+        <w:t>normaluser</w:t>
+      </w:r>
+      <w:proofErr w:type="spellEnd"/>
+      <w:r>
+        <w:rPr>
+          <w:rFonts w:cs="Times New Roman"/>
+          <w:szCs w:val="24"/>
+        </w:rPr>
+        <w:t>). Svaki zaposlenik ima vlastiti račun s kojim se prijavljuje u aplikaciju. Vrste računa ovise o zaduženjima u poduzeću(voditelj poduzeća ima najviše ovlasti). Naša tvrtka ima također svoj račun za praćenje i održavanje rada aplikacije i baze podataka.</w:t>
       </w:r>
     </w:p>
     <w:p>
@@ -2983,26 +3104,26 @@
       <w:pPr>
         <w:pStyle w:val="Heading1"/>
       </w:pPr>
-      <w:bookmarkStart w:id="2" w:name="_Toc386359699"/>
+      <w:bookmarkStart w:id="3" w:name="_Toc386359699"/>
       <w:r>
         <w:lastRenderedPageBreak/>
         <w:t>2. Projektni plan</w:t>
       </w:r>
-      <w:bookmarkEnd w:id="2"/>
+      <w:bookmarkEnd w:id="3"/>
     </w:p>
     <w:p/>
     <w:p>
       <w:pPr>
         <w:pStyle w:val="Heading2"/>
       </w:pPr>
-      <w:bookmarkStart w:id="3" w:name="_Toc386359700"/>
+      <w:bookmarkStart w:id="4" w:name="_Toc386359700"/>
       <w:r>
         <w:t>2.1.</w:t>
       </w:r>
       <w:r>
         <w:t xml:space="preserve"> Osnovne informacije</w:t>
       </w:r>
-      <w:bookmarkEnd w:id="3"/>
+      <w:bookmarkEnd w:id="4"/>
     </w:p>
     <w:p>
       <w:pPr>
@@ -3057,23 +3178,25 @@
           <w:color w:val="333333"/>
           <w:szCs w:val="24"/>
         </w:rPr>
-        <w:t>i funkcioniraju. Recimo modul za logiranje ili modul</w:t>
-      </w:r>
+        <w:t xml:space="preserve">i funkcioniraju. Recimo modul za </w:t>
+      </w:r>
+      <w:proofErr w:type="spellStart"/>
       <w:r>
         <w:rPr>
           <w:rFonts w:eastAsia="Times New Roman" w:cs="Times New Roman"/>
           <w:color w:val="333333"/>
           <w:szCs w:val="24"/>
         </w:rPr>
-        <w:t>i</w:t>
-      </w:r>
+        <w:t>logiranje</w:t>
+      </w:r>
+      <w:proofErr w:type="spellEnd"/>
       <w:r>
         <w:rPr>
           <w:rFonts w:eastAsia="Times New Roman" w:cs="Times New Roman"/>
           <w:color w:val="333333"/>
           <w:szCs w:val="24"/>
         </w:rPr>
-        <w:t xml:space="preserve"> za kreiranje dokumenata su odvojeni i ako jedan prestane raditi drugi će nastaviti biti </w:t>
+        <w:t xml:space="preserve"> ili modul</w:t>
       </w:r>
       <w:r>
         <w:rPr>
@@ -3081,7 +3204,7 @@
           <w:color w:val="333333"/>
           <w:szCs w:val="24"/>
         </w:rPr>
-        <w:t>funkcionalni</w:t>
+        <w:t>i</w:t>
       </w:r>
       <w:r>
         <w:rPr>
@@ -3089,24 +3212,40 @@
           <w:color w:val="333333"/>
           <w:szCs w:val="24"/>
         </w:rPr>
-        <w:t>. Smatramo kako će na ovaj način nadogradnja sustava biti lakša tj. dodavanje drugih funkcionalnosti će biti olakšana.</w:t>
-      </w:r>
-    </w:p>
-    <w:p>
-      <w:pPr>
-        <w:spacing w:after="160" w:line="360" w:lineRule="auto"/>
+        <w:t xml:space="preserve"> za kreiranje dokumenata su odvojeni i ako jedan prestane raditi drugi će nastaviti biti </w:t>
+      </w:r>
+      <w:r>
         <w:rPr>
           <w:rFonts w:eastAsia="Times New Roman" w:cs="Times New Roman"/>
           <w:color w:val="333333"/>
           <w:szCs w:val="24"/>
         </w:rPr>
-      </w:pPr>
+        <w:t>funkcionalni</w:t>
+      </w:r>
       <w:r>
         <w:rPr>
           <w:rFonts w:eastAsia="Times New Roman" w:cs="Times New Roman"/>
           <w:color w:val="333333"/>
           <w:szCs w:val="24"/>
         </w:rPr>
+        <w:t>. Smatramo kako će na ovaj način nadogradnja sustava biti lakša tj. dodavanje drugih funkcionalnosti će biti olakšana.</w:t>
+      </w:r>
+    </w:p>
+    <w:p>
+      <w:pPr>
+        <w:spacing w:after="160" w:line="360" w:lineRule="auto"/>
+        <w:rPr>
+          <w:rFonts w:eastAsia="Times New Roman" w:cs="Times New Roman"/>
+          <w:color w:val="333333"/>
+          <w:szCs w:val="24"/>
+        </w:rPr>
+      </w:pPr>
+      <w:r>
+        <w:rPr>
+          <w:rFonts w:eastAsia="Times New Roman" w:cs="Times New Roman"/>
+          <w:color w:val="333333"/>
+          <w:szCs w:val="24"/>
+        </w:rPr>
         <w:br w:type="page"/>
       </w:r>
     </w:p>
@@ -3114,12 +3253,12 @@
       <w:pPr>
         <w:pStyle w:val="Heading2"/>
       </w:pPr>
-      <w:bookmarkStart w:id="4" w:name="_Toc386359701"/>
+      <w:bookmarkStart w:id="5" w:name="_Toc386359701"/>
       <w:r>
         <w:lastRenderedPageBreak/>
         <w:t>2.2. Definiranje projektnog tima</w:t>
       </w:r>
-      <w:bookmarkEnd w:id="4"/>
+      <w:bookmarkEnd w:id="5"/>
     </w:p>
     <w:p>
       <w:pPr>
@@ -3184,7 +3323,23 @@
           <w:rFonts w:cs="Times New Roman"/>
           <w:szCs w:val="24"/>
         </w:rPr>
-        <w:t>Tomislav Hop(Project manager/developer)</w:t>
+        <w:t>Tomislav Hop(Project manager/</w:t>
+      </w:r>
+      <w:proofErr w:type="spellStart"/>
+      <w:r>
+        <w:rPr>
+          <w:rFonts w:cs="Times New Roman"/>
+          <w:szCs w:val="24"/>
+        </w:rPr>
+        <w:t>developer</w:t>
+      </w:r>
+      <w:proofErr w:type="spellEnd"/>
+      <w:r>
+        <w:rPr>
+          <w:rFonts w:cs="Times New Roman"/>
+          <w:szCs w:val="24"/>
+        </w:rPr>
+        <w:t>)</w:t>
       </w:r>
     </w:p>
     <w:p>
@@ -3216,7 +3371,55 @@
           <w:rFonts w:cs="Times New Roman"/>
           <w:szCs w:val="24"/>
         </w:rPr>
-        <w:t>Ivan Hontić(Architect/analyst)</w:t>
+        <w:t xml:space="preserve">Ivan </w:t>
+      </w:r>
+      <w:proofErr w:type="spellStart"/>
+      <w:r>
+        <w:rPr>
+          <w:rFonts w:cs="Times New Roman"/>
+          <w:szCs w:val="24"/>
+        </w:rPr>
+        <w:t>Hontić</w:t>
+      </w:r>
+      <w:proofErr w:type="spellEnd"/>
+      <w:r>
+        <w:rPr>
+          <w:rFonts w:cs="Times New Roman"/>
+          <w:szCs w:val="24"/>
+        </w:rPr>
+        <w:t>(</w:t>
+      </w:r>
+      <w:proofErr w:type="spellStart"/>
+      <w:r>
+        <w:rPr>
+          <w:rFonts w:cs="Times New Roman"/>
+          <w:szCs w:val="24"/>
+        </w:rPr>
+        <w:t>Architect</w:t>
+      </w:r>
+      <w:proofErr w:type="spellEnd"/>
+      <w:r>
+        <w:rPr>
+          <w:rFonts w:cs="Times New Roman"/>
+          <w:szCs w:val="24"/>
+        </w:rPr>
+        <w:t>/</w:t>
+      </w:r>
+      <w:proofErr w:type="spellStart"/>
+      <w:r>
+        <w:rPr>
+          <w:rFonts w:cs="Times New Roman"/>
+          <w:szCs w:val="24"/>
+        </w:rPr>
+        <w:t>analyst</w:t>
+      </w:r>
+      <w:proofErr w:type="spellEnd"/>
+      <w:r>
+        <w:rPr>
+          <w:rFonts w:cs="Times New Roman"/>
+          <w:szCs w:val="24"/>
+        </w:rPr>
+        <w:t>)</w:t>
       </w:r>
     </w:p>
     <w:p>
@@ -3248,7 +3451,55 @@
           <w:rFonts w:cs="Times New Roman"/>
           <w:szCs w:val="24"/>
         </w:rPr>
-        <w:t>Dražen Hrgar(Architect/tester)</w:t>
+        <w:t xml:space="preserve">Dražen </w:t>
+      </w:r>
+      <w:proofErr w:type="spellStart"/>
+      <w:r>
+        <w:rPr>
+          <w:rFonts w:cs="Times New Roman"/>
+          <w:szCs w:val="24"/>
+        </w:rPr>
+        <w:t>Hrgar</w:t>
+      </w:r>
+      <w:proofErr w:type="spellEnd"/>
+      <w:r>
+        <w:rPr>
+          <w:rFonts w:cs="Times New Roman"/>
+          <w:szCs w:val="24"/>
+        </w:rPr>
+        <w:t>(</w:t>
+      </w:r>
+      <w:proofErr w:type="spellStart"/>
+      <w:r>
+        <w:rPr>
+          <w:rFonts w:cs="Times New Roman"/>
+          <w:szCs w:val="24"/>
+        </w:rPr>
+        <w:t>Architect</w:t>
+      </w:r>
+      <w:proofErr w:type="spellEnd"/>
+      <w:r>
+        <w:rPr>
+          <w:rFonts w:cs="Times New Roman"/>
+          <w:szCs w:val="24"/>
+        </w:rPr>
+        <w:t>/</w:t>
+      </w:r>
+      <w:proofErr w:type="spellStart"/>
+      <w:r>
+        <w:rPr>
+          <w:rFonts w:cs="Times New Roman"/>
+          <w:szCs w:val="24"/>
+        </w:rPr>
+        <w:t>tester</w:t>
+      </w:r>
+      <w:proofErr w:type="spellEnd"/>
+      <w:r>
+        <w:rPr>
+          <w:rFonts w:cs="Times New Roman"/>
+          <w:szCs w:val="24"/>
+        </w:rPr>
+        <w:t>)</w:t>
       </w:r>
     </w:p>
     <w:p>
@@ -3280,7 +3531,39 @@
           <w:rFonts w:cs="Times New Roman"/>
           <w:szCs w:val="24"/>
         </w:rPr>
-        <w:t>Andrija Bartolić(Developer/tester)</w:t>
+        <w:t>Andrija Bartolić(</w:t>
+      </w:r>
+      <w:proofErr w:type="spellStart"/>
+      <w:r>
+        <w:rPr>
+          <w:rFonts w:cs="Times New Roman"/>
+          <w:szCs w:val="24"/>
+        </w:rPr>
+        <w:t>Developer</w:t>
+      </w:r>
+      <w:proofErr w:type="spellEnd"/>
+      <w:r>
+        <w:rPr>
+          <w:rFonts w:cs="Times New Roman"/>
+          <w:szCs w:val="24"/>
+        </w:rPr>
+        <w:t>/</w:t>
+      </w:r>
+      <w:proofErr w:type="spellStart"/>
+      <w:r>
+        <w:rPr>
+          <w:rFonts w:cs="Times New Roman"/>
+          <w:szCs w:val="24"/>
+        </w:rPr>
+        <w:t>tester</w:t>
+      </w:r>
+      <w:proofErr w:type="spellEnd"/>
+      <w:r>
+        <w:rPr>
+          <w:rFonts w:cs="Times New Roman"/>
+          <w:szCs w:val="24"/>
+        </w:rPr>
+        <w:t>)</w:t>
       </w:r>
     </w:p>
     <w:p>
@@ -3329,7 +3612,55 @@
           <w:rFonts w:cs="Times New Roman"/>
           <w:szCs w:val="24"/>
         </w:rPr>
-        <w:t>Dominik-Dino Pavleković (Architect/tester)</w:t>
+        <w:t xml:space="preserve">Dominik-Dino </w:t>
+      </w:r>
+      <w:proofErr w:type="spellStart"/>
+      <w:r>
+        <w:rPr>
+          <w:rFonts w:cs="Times New Roman"/>
+          <w:szCs w:val="24"/>
+        </w:rPr>
+        <w:t>Pavleković</w:t>
+      </w:r>
+      <w:proofErr w:type="spellEnd"/>
+      <w:r>
+        <w:rPr>
+          <w:rFonts w:cs="Times New Roman"/>
+          <w:szCs w:val="24"/>
+        </w:rPr>
+        <w:t xml:space="preserve"> (</w:t>
+      </w:r>
+      <w:proofErr w:type="spellStart"/>
+      <w:r>
+        <w:rPr>
+          <w:rFonts w:cs="Times New Roman"/>
+          <w:szCs w:val="24"/>
+        </w:rPr>
+        <w:t>Architect</w:t>
+      </w:r>
+      <w:proofErr w:type="spellEnd"/>
+      <w:r>
+        <w:rPr>
+          <w:rFonts w:cs="Times New Roman"/>
+          <w:szCs w:val="24"/>
+        </w:rPr>
+        <w:t>/</w:t>
+      </w:r>
+      <w:proofErr w:type="spellStart"/>
+      <w:r>
+        <w:rPr>
+          <w:rFonts w:cs="Times New Roman"/>
+          <w:szCs w:val="24"/>
+        </w:rPr>
+        <w:t>tester</w:t>
+      </w:r>
+      <w:proofErr w:type="spellEnd"/>
+      <w:r>
+        <w:rPr>
+          <w:rFonts w:cs="Times New Roman"/>
+          <w:szCs w:val="24"/>
+        </w:rPr>
+        <w:t>)</w:t>
       </w:r>
     </w:p>
     <w:p>
@@ -3345,7 +3676,23 @@
           <w:rFonts w:cs="Times New Roman"/>
           <w:szCs w:val="24"/>
         </w:rPr>
-        <w:t>Na osnovi prikupljenih podataka sudjeluje u izradi potrebnih dijagrama i skica. Također na temelju izrađenih dijagrama i skica uočava probleme koji bi mogli nastati u radu cjelokupnog sustava te sudjeluje u rješavanju tih problema. Surađuje s developerima na testiranju te im pomaže u otklanjanju i rješavanju tih problema.</w:t>
+        <w:t xml:space="preserve">Na osnovi prikupljenih podataka sudjeluje u izradi potrebnih dijagrama i skica. Također na temelju izrađenih dijagrama i skica uočava probleme koji bi mogli nastati u radu cjelokupnog sustava te sudjeluje u rješavanju tih problema. Surađuje s </w:t>
+      </w:r>
+      <w:proofErr w:type="spellStart"/>
+      <w:r>
+        <w:rPr>
+          <w:rFonts w:cs="Times New Roman"/>
+          <w:szCs w:val="24"/>
+        </w:rPr>
+        <w:t>developerima</w:t>
+      </w:r>
+      <w:proofErr w:type="spellEnd"/>
+      <w:r>
+        <w:rPr>
+          <w:rFonts w:cs="Times New Roman"/>
+          <w:szCs w:val="24"/>
+        </w:rPr>
+        <w:t xml:space="preserve"> na testiranju te im pomaže u otklanjanju i rješavanju tih problema.</w:t>
       </w:r>
     </w:p>
     <w:p>
@@ -3380,7 +3727,7 @@
                     </pic:cNvPicPr>
                   </pic:nvPicPr>
                   <pic:blipFill>
-                    <a:blip r:embed="rId8">
+                    <a:blip r:embed="rId9">
                       <a:extLst>
                         <a:ext uri="{28A0092B-C50C-407E-A947-70E740481C1C}">
                           <a14:useLocalDpi xmlns:a14="http://schemas.microsoft.com/office/drawing/2010/main" val="0"/>
@@ -3445,7 +3792,7 @@
                     </pic:cNvPicPr>
                   </pic:nvPicPr>
                   <pic:blipFill>
-                    <a:blip r:embed="rId9">
+                    <a:blip r:embed="rId10">
                       <a:extLst>
                         <a:ext uri="{28A0092B-C50C-407E-A947-70E740481C1C}">
                           <a14:useLocalDpi xmlns:a14="http://schemas.microsoft.com/office/drawing/2010/main" val="0"/>
@@ -3550,7 +3897,7 @@
       <w:pPr>
         <w:pStyle w:val="Heading2"/>
       </w:pPr>
-      <w:bookmarkStart w:id="5" w:name="_Toc386359702"/>
+      <w:bookmarkStart w:id="6" w:name="_Toc386359702"/>
       <w:r>
         <w:rPr>
           <w:noProof/>
@@ -3582,7 +3929,7 @@
                     </pic:cNvPicPr>
                   </pic:nvPicPr>
                   <pic:blipFill>
-                    <a:blip r:embed="rId10">
+                    <a:blip r:embed="rId11">
                       <a:extLst>
                         <a:ext uri="{28A0092B-C50C-407E-A947-70E740481C1C}">
                           <a14:useLocalDpi xmlns:a14="http://schemas.microsoft.com/office/drawing/2010/main" val="0"/>
@@ -3625,7 +3972,7 @@
       <w:r>
         <w:t>erminski plan projekta</w:t>
       </w:r>
-      <w:bookmarkEnd w:id="5"/>
+      <w:bookmarkEnd w:id="6"/>
     </w:p>
     <w:p/>
     <w:p>
@@ -3772,8 +4119,10 @@
           <w:szCs w:val="24"/>
         </w:rPr>
         <w:sectPr>
+          <w:footerReference w:type="default" r:id="rId12"/>
           <w:pgSz w:w="11906" w:h="16838"/>
           <w:pgMar w:top="1417" w:right="1417" w:bottom="1417" w:left="1417" w:header="708" w:footer="708" w:gutter="0"/>
+          <w:pgNumType w:start="1"/>
           <w:cols w:space="708"/>
           <w:docGrid w:linePitch="360"/>
         </w:sectPr>
@@ -3827,7 +4176,7 @@
                     </pic:cNvPicPr>
                   </pic:nvPicPr>
                   <pic:blipFill>
-                    <a:blip r:embed="rId11">
+                    <a:blip r:embed="rId13">
                       <a:extLst>
                         <a:ext uri="{28A0092B-C50C-407E-A947-70E740481C1C}">
                           <a14:useLocalDpi xmlns:a14="http://schemas.microsoft.com/office/drawing/2010/main" val="0"/>
@@ -4035,14 +4384,32 @@
           <w:color w:val="333333"/>
           <w:szCs w:val="24"/>
         </w:rPr>
-        <w:t>Slika 3. Ganttov dijagram</w:t>
-      </w:r>
+        <w:t xml:space="preserve">Slika 3. </w:t>
+      </w:r>
+      <w:proofErr w:type="spellStart"/>
       <w:r>
         <w:rPr>
           <w:rFonts w:eastAsia="Times New Roman" w:cs="Times New Roman"/>
           <w:color w:val="333333"/>
           <w:szCs w:val="24"/>
         </w:rPr>
+        <w:t>Ganttov</w:t>
+      </w:r>
+      <w:proofErr w:type="spellEnd"/>
+      <w:r>
+        <w:rPr>
+          <w:rFonts w:eastAsia="Times New Roman" w:cs="Times New Roman"/>
+          <w:color w:val="333333"/>
+          <w:szCs w:val="24"/>
+        </w:rPr>
+        <w:t xml:space="preserve"> dijagram</w:t>
+      </w:r>
+      <w:r>
+        <w:rPr>
+          <w:rFonts w:eastAsia="Times New Roman" w:cs="Times New Roman"/>
+          <w:color w:val="333333"/>
+          <w:szCs w:val="24"/>
+        </w:rPr>
         <w:br w:type="page"/>
       </w:r>
     </w:p>
@@ -4050,7 +4417,7 @@
       <w:pPr>
         <w:pStyle w:val="Heading2"/>
       </w:pPr>
-      <w:bookmarkStart w:id="6" w:name="_Toc386359703"/>
+      <w:bookmarkStart w:id="7" w:name="_Toc386359703"/>
       <w:r>
         <w:lastRenderedPageBreak/>
         <w:t>2.4. P</w:t>
@@ -4058,7 +4425,7 @@
       <w:r>
         <w:t>roračun i budžet projekta</w:t>
       </w:r>
-      <w:bookmarkEnd w:id="6"/>
+      <w:bookmarkEnd w:id="7"/>
     </w:p>
     <w:p>
       <w:pPr>
@@ -4097,7 +4464,25 @@
           <w:color w:val="333333"/>
           <w:szCs w:val="24"/>
         </w:rPr>
-        <w:t>eme izrade koristili prijenosna računala čiji se trošak procjenjuje na 10kn/h, stolno računalo 12kn/h i tablet 3kn/h</w:t>
+        <w:t xml:space="preserve">eme izrade koristili prijenosna računala čiji se trošak procjenjuje na 10kn/h, stolno računalo 12kn/h i </w:t>
+      </w:r>
+      <w:proofErr w:type="spellStart"/>
+      <w:r>
+        <w:rPr>
+          <w:rFonts w:eastAsia="Times New Roman" w:cs="Times New Roman"/>
+          <w:color w:val="333333"/>
+          <w:szCs w:val="24"/>
+        </w:rPr>
+        <w:t>tablet</w:t>
+      </w:r>
+      <w:proofErr w:type="spellEnd"/>
+      <w:r>
+        <w:rPr>
+          <w:rFonts w:eastAsia="Times New Roman" w:cs="Times New Roman"/>
+          <w:color w:val="333333"/>
+          <w:szCs w:val="24"/>
+        </w:rPr>
+        <w:t xml:space="preserve"> 3kn/h</w:t>
       </w:r>
       <w:r>
         <w:rPr>
@@ -4150,7 +4535,7 @@
                     </pic:cNvPicPr>
                   </pic:nvPicPr>
                   <pic:blipFill>
-                    <a:blip r:embed="rId12">
+                    <a:blip r:embed="rId14">
                       <a:extLst>
                         <a:ext uri="{28A0092B-C50C-407E-A947-70E740481C1C}">
                           <a14:useLocalDpi xmlns:a14="http://schemas.microsoft.com/office/drawing/2010/main" val="0"/>
@@ -4383,7 +4768,7 @@
           <w:szCs w:val="24"/>
         </w:rPr>
       </w:pPr>
-      <w:bookmarkStart w:id="7" w:name="_Toc386359704"/>
+      <w:bookmarkStart w:id="8" w:name="_Toc386359704"/>
       <w:r>
         <w:rPr>
           <w:rFonts w:ascii="Times New Roman" w:hAnsi="Times New Roman" w:cs="Times New Roman"/>
@@ -4392,7 +4777,7 @@
         </w:rPr>
         <w:t>2.5. Ponuda naručitelju</w:t>
       </w:r>
-      <w:bookmarkEnd w:id="7"/>
+      <w:bookmarkEnd w:id="8"/>
     </w:p>
     <w:p>
       <w:pPr>
@@ -4441,7 +4826,25 @@
           <w:b/>
           <w:szCs w:val="24"/>
         </w:rPr>
-        <w:t>Tome Masaryka 10, Varaždin</w:t>
+        <w:t xml:space="preserve">Tome </w:t>
+      </w:r>
+      <w:proofErr w:type="spellStart"/>
+      <w:r>
+        <w:rPr>
+          <w:rFonts w:cs="Times New Roman"/>
+          <w:b/>
+          <w:szCs w:val="24"/>
+        </w:rPr>
+        <w:t>Masaryka</w:t>
+      </w:r>
+      <w:proofErr w:type="spellEnd"/>
+      <w:r>
+        <w:rPr>
+          <w:rFonts w:cs="Times New Roman"/>
+          <w:b/>
+          <w:szCs w:val="24"/>
+        </w:rPr>
+        <w:t xml:space="preserve"> 10, Varaždin</w:t>
       </w:r>
     </w:p>
     <w:p>
@@ -4610,7 +5013,23 @@
           <w:rFonts w:cs="Times New Roman"/>
           <w:szCs w:val="24"/>
         </w:rPr>
-        <w:t>: Tiskara „Viatoni“ d.o.o.</w:t>
+        <w:t>: Tiskara „</w:t>
+      </w:r>
+      <w:proofErr w:type="spellStart"/>
+      <w:r>
+        <w:rPr>
+          <w:rFonts w:cs="Times New Roman"/>
+          <w:szCs w:val="24"/>
+        </w:rPr>
+        <w:t>Viatoni</w:t>
+      </w:r>
+      <w:proofErr w:type="spellEnd"/>
+      <w:r>
+        <w:rPr>
+          <w:rFonts w:cs="Times New Roman"/>
+          <w:szCs w:val="24"/>
+        </w:rPr>
+        <w:t>“ d.o.o.</w:t>
       </w:r>
     </w:p>
     <w:p>
@@ -4694,7 +5113,7 @@
         </w:rPr>
         <w:t xml:space="preserve">: </w:t>
       </w:r>
-      <w:hyperlink r:id="rId13" w:history="1">
+      <w:hyperlink r:id="rId15" w:history="1">
         <w:r>
           <w:rPr>
             <w:rStyle w:val="Hyperlink"/>
@@ -5150,12 +5569,12 @@
       <w:pPr>
         <w:pStyle w:val="Heading1"/>
       </w:pPr>
-      <w:bookmarkStart w:id="8" w:name="_Toc386359705"/>
+      <w:bookmarkStart w:id="9" w:name="_Toc386359705"/>
       <w:r>
         <w:lastRenderedPageBreak/>
         <w:t>3.Dijagram slučajeva korištenja</w:t>
       </w:r>
-      <w:bookmarkEnd w:id="8"/>
+      <w:bookmarkEnd w:id="9"/>
     </w:p>
     <w:p>
       <w:pPr>
@@ -5460,7 +5879,7 @@
                     </pic:cNvPicPr>
                   </pic:nvPicPr>
                   <pic:blipFill>
-                    <a:blip r:embed="rId14" cstate="print">
+                    <a:blip r:embed="rId16" cstate="print">
                       <a:extLst>
                         <a:ext uri="{28A0092B-C50C-407E-A947-70E740481C1C}">
                           <a14:useLocalDpi xmlns:a14="http://schemas.microsoft.com/office/drawing/2010/main" val="0"/>
@@ -5519,12 +5938,12 @@
       <w:pPr>
         <w:pStyle w:val="Heading2"/>
       </w:pPr>
-      <w:bookmarkStart w:id="9" w:name="_Toc386359706"/>
+      <w:bookmarkStart w:id="10" w:name="_Toc386359706"/>
       <w:r>
         <w:lastRenderedPageBreak/>
         <w:t>3.1. Detaljni opisi slučajeva korištenja</w:t>
       </w:r>
-      <w:bookmarkEnd w:id="9"/>
+      <w:bookmarkEnd w:id="10"/>
     </w:p>
     <w:p>
       <w:pPr>
@@ -5540,11 +5959,11 @@
       <w:pPr>
         <w:pStyle w:val="Heading3"/>
       </w:pPr>
-      <w:bookmarkStart w:id="10" w:name="_Toc386359707"/>
+      <w:bookmarkStart w:id="11" w:name="_Toc386359707"/>
       <w:r>
         <w:t>3.1.1. Prijavljivanje u sustav</w:t>
       </w:r>
-      <w:bookmarkEnd w:id="10"/>
+      <w:bookmarkEnd w:id="11"/>
     </w:p>
     <w:p/>
     <w:p>
@@ -5590,7 +6009,7 @@
                     </pic:cNvPicPr>
                   </pic:nvPicPr>
                   <pic:blipFill>
-                    <a:blip r:embed="rId15" cstate="print">
+                    <a:blip r:embed="rId17" cstate="print">
                       <a:extLst>
                         <a:ext uri="{28A0092B-C50C-407E-A947-70E740481C1C}">
                           <a14:useLocalDpi xmlns:a14="http://schemas.microsoft.com/office/drawing/2010/main" val="0"/>
@@ -5673,7 +6092,7 @@
                     </pic:cNvPicPr>
                   </pic:nvPicPr>
                   <pic:blipFill>
-                    <a:blip r:embed="rId16" cstate="print">
+                    <a:blip r:embed="rId18" cstate="print">
                       <a:extLst>
                         <a:ext uri="{28A0092B-C50C-407E-A947-70E740481C1C}">
                           <a14:useLocalDpi xmlns:a14="http://schemas.microsoft.com/office/drawing/2010/main" val="0"/>
@@ -5766,11 +6185,11 @@
       <w:pPr>
         <w:pStyle w:val="Heading3"/>
       </w:pPr>
-      <w:bookmarkStart w:id="11" w:name="_Toc386359708"/>
+      <w:bookmarkStart w:id="12" w:name="_Toc386359708"/>
       <w:r>
         <w:t>3.1.2. Kreiranje dokumenata</w:t>
       </w:r>
-      <w:bookmarkEnd w:id="11"/>
+      <w:bookmarkEnd w:id="12"/>
     </w:p>
     <w:p>
       <w:pPr>
@@ -5808,7 +6227,23 @@
           <w:rFonts w:cs="Times New Roman"/>
           <w:szCs w:val="24"/>
         </w:rPr>
-        <w:t xml:space="preserve"> dokument da ga zaposlenik ispravi. Ako je dokument dobro popunjen onda se on pohranjuje u bazu nakon čega aplikacija prosljeđuje korisniku poruku o ishodu pohranjivanja dokumenta u bazu podataka. Nakon uspješnog unosa dealocira se forma za kreiranje dokumenta.</w:t>
+        <w:t xml:space="preserve"> dokument da ga zaposlenik ispravi. Ako je dokument dobro popunjen onda se on pohranjuje u bazu nakon čega aplikacija prosljeđuje korisniku poruku o ishodu pohranjivanja dokumenta u bazu podataka. Nakon uspješnog unosa </w:t>
+      </w:r>
+      <w:proofErr w:type="spellStart"/>
+      <w:r>
+        <w:rPr>
+          <w:rFonts w:cs="Times New Roman"/>
+          <w:szCs w:val="24"/>
+        </w:rPr>
+        <w:t>dealocira</w:t>
+      </w:r>
+      <w:proofErr w:type="spellEnd"/>
+      <w:r>
+        <w:rPr>
+          <w:rFonts w:cs="Times New Roman"/>
+          <w:szCs w:val="24"/>
+        </w:rPr>
+        <w:t xml:space="preserve"> se forma za kreiranje dokumenta.</w:t>
       </w:r>
     </w:p>
     <w:p>
@@ -5852,7 +6287,7 @@
                     </pic:cNvPicPr>
                   </pic:nvPicPr>
                   <pic:blipFill>
-                    <a:blip r:embed="rId17" cstate="print">
+                    <a:blip r:embed="rId19" cstate="print">
                       <a:extLst>
                         <a:ext uri="{28A0092B-C50C-407E-A947-70E740481C1C}">
                           <a14:useLocalDpi xmlns:a14="http://schemas.microsoft.com/office/drawing/2010/main" val="0"/>
@@ -5972,7 +6407,7 @@
                     </pic:cNvPicPr>
                   </pic:nvPicPr>
                   <pic:blipFill>
-                    <a:blip r:embed="rId18" cstate="print">
+                    <a:blip r:embed="rId20" cstate="print">
                       <a:extLst>
                         <a:ext uri="{28A0092B-C50C-407E-A947-70E740481C1C}">
                           <a14:useLocalDpi xmlns:a14="http://schemas.microsoft.com/office/drawing/2010/main" val="0"/>
@@ -6055,11 +6490,11 @@
       <w:pPr>
         <w:pStyle w:val="Heading3"/>
       </w:pPr>
-      <w:bookmarkStart w:id="12" w:name="_Toc386359709"/>
+      <w:bookmarkStart w:id="13" w:name="_Toc386359709"/>
       <w:r>
         <w:t>3.1.3. Pregled dokumenata</w:t>
       </w:r>
-      <w:bookmarkEnd w:id="12"/>
+      <w:bookmarkEnd w:id="13"/>
     </w:p>
     <w:p>
       <w:r>
@@ -6075,7 +6510,15 @@
         <w:t>Aplikacija nudi i mogućnost pregled dokumenata koji se nalaze u sustavu. Ukoliko se korisnik uspješno prijavio u sustav te može koristiti sve mogućnosti aplikacije</w:t>
       </w:r>
       <w:r>
-        <w:t>, postoji opcija za pregled dokumenata. Korisnik najprije odabire opciju za pregled dokumenata, te mu se nude pod opcije za odabir određenog dokument. Korisnik može birati pregled između četiri dokumenta: računi, izdatnice, primke i narudžbenice. Ukoliko korisnik odabere račun, prikazuje mu se forma za odabir računa koji korisnik želi pregledati. Unose se podaci prema kojima se odabire račun te se ti podaci prosljeđuju modulu za pregled dokumenata. Dohvaćaju se podaci iz baze koji se prosljeđuju aplikaciji te se zatim korisniku prikaže cjelokupni traženi račun sa svim potrebnim informacijama i detaljima. Korisnik zatim može direktno opet odabrati neku drugu opciju, odnosno da želi pregledavati neki drugi dokument poput izdatnice. Postupak je isti za sve dokumente samo što se prilikom unosa podataka po kojima se pregledavaju dokumenti malo razlikuje od dokumenta do dokumenta. Završetkom pregleda, odnosno ukoliko korisnik više ne želi pregledavati dokumente, vrši se dealokacija objekta.</w:t>
+        <w:t xml:space="preserve">, postoji opcija za pregled dokumenata. Korisnik najprije odabire opciju za pregled dokumenata, te mu se nude pod opcije za odabir određenog dokument. Korisnik može birati pregled između četiri dokumenta: računi, izdatnice, primke i narudžbenice. Ukoliko korisnik odabere račun, prikazuje mu se forma za odabir računa koji korisnik želi pregledati. Unose se podaci prema kojima se odabire račun te se ti podaci prosljeđuju modulu za pregled dokumenata. Dohvaćaju se podaci iz baze koji se prosljeđuju aplikaciji te se zatim korisniku prikaže cjelokupni traženi račun sa svim potrebnim informacijama i detaljima. Korisnik zatim može direktno opet odabrati neku drugu opciju, odnosno da želi pregledavati neki drugi dokument poput izdatnice. Postupak je isti za sve dokumente samo što se prilikom unosa podataka po kojima se pregledavaju dokumenti malo razlikuje od dokumenta do dokumenta. Završetkom pregleda, odnosno ukoliko korisnik više ne želi pregledavati dokumente, vrši se </w:t>
+      </w:r>
+      <w:proofErr w:type="spellStart"/>
+      <w:r>
+        <w:t>dealokacija</w:t>
+      </w:r>
+      <w:proofErr w:type="spellEnd"/>
+      <w:r>
+        <w:t xml:space="preserve"> objekta.</w:t>
       </w:r>
     </w:p>
     <w:p/>
@@ -6113,7 +6556,7 @@
                     </pic:cNvPicPr>
                   </pic:nvPicPr>
                   <pic:blipFill>
-                    <a:blip r:embed="rId19" cstate="print">
+                    <a:blip r:embed="rId21" cstate="print">
                       <a:extLst>
                         <a:ext uri="{28A0092B-C50C-407E-A947-70E740481C1C}">
                           <a14:useLocalDpi xmlns:a14="http://schemas.microsoft.com/office/drawing/2010/main" val="0"/>
@@ -6200,7 +6643,7 @@
                     </pic:cNvPicPr>
                   </pic:nvPicPr>
                   <pic:blipFill>
-                    <a:blip r:embed="rId20" cstate="print">
+                    <a:blip r:embed="rId22" cstate="print">
                       <a:extLst>
                         <a:ext uri="{28A0092B-C50C-407E-A947-70E740481C1C}">
                           <a14:useLocalDpi xmlns:a14="http://schemas.microsoft.com/office/drawing/2010/main" val="0"/>
@@ -6268,12 +6711,12 @@
       <w:pPr>
         <w:pStyle w:val="Heading3"/>
       </w:pPr>
-      <w:bookmarkStart w:id="13" w:name="_Toc386359710"/>
+      <w:bookmarkStart w:id="14" w:name="_Toc386359710"/>
       <w:r>
         <w:lastRenderedPageBreak/>
         <w:t>3.1.4. Upravljanje resursima</w:t>
       </w:r>
-      <w:bookmarkEnd w:id="13"/>
+      <w:bookmarkEnd w:id="14"/>
     </w:p>
     <w:p>
       <w:pPr>
@@ -6311,7 +6754,23 @@
           <w:rFonts w:cs="Times New Roman"/>
           <w:szCs w:val="24"/>
         </w:rPr>
-        <w:t xml:space="preserve"> o ishodu ažuriranja baze podataka. Kad je upravljanje resursima gotovo, dealociraju se forme za ažuriranje.</w:t>
+        <w:t xml:space="preserve"> o ishodu ažuriranja baze podataka. Kad je upravljanje resursima gotovo, </w:t>
+      </w:r>
+      <w:proofErr w:type="spellStart"/>
+      <w:r>
+        <w:rPr>
+          <w:rFonts w:cs="Times New Roman"/>
+          <w:szCs w:val="24"/>
+        </w:rPr>
+        <w:t>dealociraju</w:t>
+      </w:r>
+      <w:proofErr w:type="spellEnd"/>
+      <w:r>
+        <w:rPr>
+          <w:rFonts w:cs="Times New Roman"/>
+          <w:szCs w:val="24"/>
+        </w:rPr>
+        <w:t xml:space="preserve"> se forme za ažuriranje.</w:t>
       </w:r>
     </w:p>
     <w:p>
@@ -6347,7 +6806,7 @@
                     </pic:cNvPicPr>
                   </pic:nvPicPr>
                   <pic:blipFill>
-                    <a:blip r:embed="rId21" cstate="print">
+                    <a:blip r:embed="rId23" cstate="print">
                       <a:extLst>
                         <a:ext uri="{28A0092B-C50C-407E-A947-70E740481C1C}">
                           <a14:useLocalDpi xmlns:a14="http://schemas.microsoft.com/office/drawing/2010/main" val="0"/>
@@ -6441,7 +6900,7 @@
                     </pic:cNvPicPr>
                   </pic:nvPicPr>
                   <pic:blipFill>
-                    <a:blip r:embed="rId22" cstate="print">
+                    <a:blip r:embed="rId24" cstate="print">
                       <a:extLst>
                         <a:ext uri="{28A0092B-C50C-407E-A947-70E740481C1C}">
                           <a14:useLocalDpi xmlns:a14="http://schemas.microsoft.com/office/drawing/2010/main" val="0"/>
@@ -6523,12 +6982,12 @@
       <w:pPr>
         <w:pStyle w:val="Heading3"/>
       </w:pPr>
-      <w:bookmarkStart w:id="14" w:name="_Toc386359711"/>
+      <w:bookmarkStart w:id="15" w:name="_Toc386359711"/>
       <w:r>
         <w:lastRenderedPageBreak/>
         <w:t>3.1.5. Pregled resursa</w:t>
       </w:r>
-      <w:bookmarkEnd w:id="14"/>
+      <w:bookmarkEnd w:id="15"/>
     </w:p>
     <w:p/>
     <w:p>
@@ -6578,7 +7037,7 @@
                     </pic:cNvPicPr>
                   </pic:nvPicPr>
                   <pic:blipFill>
-                    <a:blip r:embed="rId23" cstate="print">
+                    <a:blip r:embed="rId25" cstate="print">
                       <a:extLst>
                         <a:ext uri="{28A0092B-C50C-407E-A947-70E740481C1C}">
                           <a14:useLocalDpi xmlns:a14="http://schemas.microsoft.com/office/drawing/2010/main" val="0"/>
@@ -6665,7 +7124,7 @@
                     </pic:cNvPicPr>
                   </pic:nvPicPr>
                   <pic:blipFill>
-                    <a:blip r:embed="rId24" cstate="print">
+                    <a:blip r:embed="rId26" cstate="print">
                       <a:extLst>
                         <a:ext uri="{28A0092B-C50C-407E-A947-70E740481C1C}">
                           <a14:useLocalDpi xmlns:a14="http://schemas.microsoft.com/office/drawing/2010/main" val="0"/>
@@ -6747,12 +7206,12 @@
       <w:pPr>
         <w:pStyle w:val="Heading3"/>
       </w:pPr>
-      <w:bookmarkStart w:id="15" w:name="_Toc386359712"/>
+      <w:bookmarkStart w:id="16" w:name="_Toc386359712"/>
       <w:r>
         <w:lastRenderedPageBreak/>
         <w:t>3.1.6. Slanje maila</w:t>
       </w:r>
-      <w:bookmarkEnd w:id="15"/>
+      <w:bookmarkEnd w:id="16"/>
     </w:p>
     <w:p/>
     <w:p>
@@ -6761,7 +7220,15 @@
         <w:ind w:firstLine="708"/>
       </w:pPr>
       <w:r>
-        <w:t>Nakon što korisnik pošalje zahtjev za slanje maila klikom na opciju mail aplikacija inicijalizira formu za slanje maila u koju tada unosi svoj sadržaj i adresu na koju želi slati mail. Nakon unosa sadržaja aplikacija prosljeđuje sve podatke modulu za slanje maila koji tada pošalje mail i proslijedi informaciju o uspješnom slanju. Nakon prikazivanja obavijesti o slanju forma za slanje maila se dalocira.</w:t>
+        <w:t xml:space="preserve">Nakon što korisnik pošalje zahtjev za slanje maila klikom na opciju mail aplikacija inicijalizira formu za slanje maila u koju tada unosi svoj sadržaj i adresu na koju želi slati mail. Nakon unosa sadržaja aplikacija prosljeđuje sve podatke modulu za slanje maila koji tada pošalje mail i proslijedi informaciju o uspješnom slanju. Nakon prikazivanja obavijesti o slanju forma za slanje maila se </w:t>
+      </w:r>
+      <w:proofErr w:type="spellStart"/>
+      <w:r>
+        <w:t>dalocira</w:t>
+      </w:r>
+      <w:proofErr w:type="spellEnd"/>
+      <w:r>
+        <w:t>.</w:t>
       </w:r>
     </w:p>
     <w:p/>
@@ -6796,7 +7263,7 @@
                     </pic:cNvPicPr>
                   </pic:nvPicPr>
                   <pic:blipFill>
-                    <a:blip r:embed="rId25" cstate="print">
+                    <a:blip r:embed="rId27" cstate="print">
                       <a:extLst>
                         <a:ext uri="{28A0092B-C50C-407E-A947-70E740481C1C}">
                           <a14:useLocalDpi xmlns:a14="http://schemas.microsoft.com/office/drawing/2010/main" val="0"/>
@@ -6872,12 +7339,12 @@
       <w:pPr>
         <w:pStyle w:val="Heading3"/>
       </w:pPr>
-      <w:bookmarkStart w:id="16" w:name="_Toc386359713"/>
+      <w:bookmarkStart w:id="17" w:name="_Toc386359713"/>
       <w:r>
         <w:lastRenderedPageBreak/>
         <w:t>3.1.7. Kreiranje izvještaja</w:t>
       </w:r>
-      <w:bookmarkEnd w:id="16"/>
+      <w:bookmarkEnd w:id="17"/>
     </w:p>
     <w:p/>
     <w:p>
@@ -6889,7 +7356,15 @@
         <w:t>Ako vlasnik tiskare želi pratiti svoju tiskaru pomoću raznih izvješća on može zatražiti izvješća od aplikacije. Nakon dobivenog zahtjeva za izvješće inicijalizira se forma za prikaz izvješća na kojoj korisnik bira tip  izvješća koji želi dobiti. Nakon odabira tipa aplikacija prosljeđuje podatke modulu za izvješća koji generira SQL upite i šalje ih na bazu podataka gdje se isti izvršavaju. Rezultati upita tada d</w:t>
       </w:r>
       <w:r>
-        <w:t>olaze u modul gdje se generira izvješće koje se prosljeđuje i prikazuje korisniku tj. vlasniku. Nakon zatvaranja prikaza izvještaja forma za prikaz izvještaja se dealocira.</w:t>
+        <w:t xml:space="preserve">olaze u modul gdje se generira izvješće koje se prosljeđuje i prikazuje korisniku tj. vlasniku. Nakon zatvaranja prikaza izvještaja forma za prikaz izvještaja se </w:t>
+      </w:r>
+      <w:proofErr w:type="spellStart"/>
+      <w:r>
+        <w:t>dealocira</w:t>
+      </w:r>
+      <w:proofErr w:type="spellEnd"/>
+      <w:r>
+        <w:t>.</w:t>
       </w:r>
     </w:p>
     <w:p>
@@ -6911,7 +7386,6 @@
           <w:szCs w:val="24"/>
         </w:rPr>
       </w:pPr>
-      <w:bookmarkStart w:id="17" w:name="_GoBack"/>
       <w:r>
         <w:rPr>
           <w:rFonts w:cs="Times New Roman"/>
@@ -6936,7 +7410,7 @@
                     </pic:cNvPicPr>
                   </pic:nvPicPr>
                   <pic:blipFill>
-                    <a:blip r:embed="rId26" cstate="print">
+                    <a:blip r:embed="rId28" cstate="print">
                       <a:extLst>
                         <a:ext uri="{28A0092B-C50C-407E-A947-70E740481C1C}">
                           <a14:useLocalDpi xmlns:a14="http://schemas.microsoft.com/office/drawing/2010/main" val="0"/>
@@ -6967,7 +7441,6 @@
           </wp:inline>
         </w:drawing>
       </w:r>
-      <w:bookmarkEnd w:id="17"/>
     </w:p>
     <w:p>
       <w:pPr>
@@ -7106,7 +7579,7 @@
                     </pic:cNvPicPr>
                   </pic:nvPicPr>
                   <pic:blipFill>
-                    <a:blip r:embed="rId27" cstate="print">
+                    <a:blip r:embed="rId29" cstate="print">
                       <a:extLst>
                         <a:ext uri="{28A0092B-C50C-407E-A947-70E740481C1C}">
                           <a14:useLocalDpi xmlns:a14="http://schemas.microsoft.com/office/drawing/2010/main" val="0"/>
@@ -7204,7 +7677,23 @@
           <w:rFonts w:cs="Times New Roman"/>
           <w:szCs w:val="24"/>
         </w:rPr>
-        <w:t>Prijavljeni korisnici koji su u nedoumici kako koristiti aplikaciju ili ako im nešto nije jasno, imaju dokumentaciju za lakše snalaženje po aplikaciji. Ta dokumentacija se otvara odabirom „Pomoći“ ili tipkom „F1“. Nakon odabira pomoći, inicijalizira se forma za prikaz pomoći. Aplikacija otvara dokument za pomoć i prikazuje ga korisniku koji tada može pregledavati sadržaj dokumentacije za pomoć korisniku. Nakon što korisnik više ne želi pregledavati ili koristiti pomoć, tada se dealocira forma za pregled pomoći.</w:t>
+        <w:t xml:space="preserve">Prijavljeni korisnici koji su u nedoumici kako koristiti aplikaciju ili ako im nešto nije jasno, imaju dokumentaciju za lakše snalaženje po aplikaciji. Ta dokumentacija se otvara odabirom „Pomoći“ ili tipkom „F1“. Nakon odabira pomoći, inicijalizira se forma za prikaz pomoći. Aplikacija otvara dokument za pomoć i prikazuje ga korisniku koji tada može pregledavati sadržaj dokumentacije za pomoć korisniku. Nakon što korisnik više ne želi pregledavati ili koristiti pomoć, tada se </w:t>
+      </w:r>
+      <w:proofErr w:type="spellStart"/>
+      <w:r>
+        <w:rPr>
+          <w:rFonts w:cs="Times New Roman"/>
+          <w:szCs w:val="24"/>
+        </w:rPr>
+        <w:t>dealocira</w:t>
+      </w:r>
+      <w:proofErr w:type="spellEnd"/>
+      <w:r>
+        <w:rPr>
+          <w:rFonts w:cs="Times New Roman"/>
+          <w:szCs w:val="24"/>
+        </w:rPr>
+        <w:t xml:space="preserve"> forma za pregled pomoći.</w:t>
       </w:r>
     </w:p>
     <w:p>
@@ -7258,7 +7747,7 @@
                     </pic:cNvPicPr>
                   </pic:nvPicPr>
                   <pic:blipFill>
-                    <a:blip r:embed="rId28" cstate="print">
+                    <a:blip r:embed="rId30" cstate="print">
                       <a:extLst>
                         <a:ext uri="{28A0092B-C50C-407E-A947-70E740481C1C}">
                           <a14:useLocalDpi xmlns:a14="http://schemas.microsoft.com/office/drawing/2010/main" val="0"/>
@@ -7398,7 +7887,7 @@
                     </pic:cNvPicPr>
                   </pic:nvPicPr>
                   <pic:blipFill>
-                    <a:blip r:embed="rId29"/>
+                    <a:blip r:embed="rId31"/>
                     <a:srcRect/>
                     <a:stretch>
                       <a:fillRect/>
@@ -7548,6 +8037,7 @@
         </w:rPr>
         <w:t>(</w:t>
       </w:r>
+      <w:proofErr w:type="spellStart"/>
       <w:r>
         <w:rPr>
           <w:rFonts w:cs="Times New Roman"/>
@@ -7556,13 +8046,47 @@
         </w:rPr>
         <w:t>id_korisnik</w:t>
       </w:r>
-      <w:r>
-        <w:rPr>
-          <w:rFonts w:cs="Times New Roman"/>
-          <w:szCs w:val="24"/>
-        </w:rPr>
-        <w:t xml:space="preserve">, ime, prezime, lozinka, ziro_racun, tel_broj, e-mail, </w:t>
-      </w:r>
+      <w:proofErr w:type="spellEnd"/>
+      <w:r>
+        <w:rPr>
+          <w:rFonts w:cs="Times New Roman"/>
+          <w:szCs w:val="24"/>
+        </w:rPr>
+        <w:t xml:space="preserve">, ime, prezime, lozinka, </w:t>
+      </w:r>
+      <w:proofErr w:type="spellStart"/>
+      <w:r>
+        <w:rPr>
+          <w:rFonts w:cs="Times New Roman"/>
+          <w:szCs w:val="24"/>
+        </w:rPr>
+        <w:t>ziro_racun</w:t>
+      </w:r>
+      <w:proofErr w:type="spellEnd"/>
+      <w:r>
+        <w:rPr>
+          <w:rFonts w:cs="Times New Roman"/>
+          <w:szCs w:val="24"/>
+        </w:rPr>
+        <w:t xml:space="preserve">, </w:t>
+      </w:r>
+      <w:proofErr w:type="spellStart"/>
+      <w:r>
+        <w:rPr>
+          <w:rFonts w:cs="Times New Roman"/>
+          <w:szCs w:val="24"/>
+        </w:rPr>
+        <w:t>tel_broj</w:t>
+      </w:r>
+      <w:proofErr w:type="spellEnd"/>
+      <w:r>
+        <w:rPr>
+          <w:rFonts w:cs="Times New Roman"/>
+          <w:szCs w:val="24"/>
+        </w:rPr>
+        <w:t xml:space="preserve">, e-mail, </w:t>
+      </w:r>
+      <w:proofErr w:type="spellStart"/>
       <w:r>
         <w:rPr>
           <w:rFonts w:cs="Times New Roman"/>
@@ -7571,6 +8095,7 @@
         </w:rPr>
         <w:t>prava_id_prava</w:t>
       </w:r>
+      <w:proofErr w:type="spellEnd"/>
       <w:r>
         <w:rPr>
           <w:rFonts w:cs="Times New Roman"/>
@@ -7602,6 +8127,7 @@
         </w:rPr>
         <w:t xml:space="preserve"> (</w:t>
       </w:r>
+      <w:proofErr w:type="spellStart"/>
       <w:r>
         <w:rPr>
           <w:rFonts w:cs="Times New Roman"/>
@@ -7610,6 +8136,7 @@
         </w:rPr>
         <w:t>id_prava</w:t>
       </w:r>
+      <w:proofErr w:type="spellEnd"/>
       <w:r>
         <w:rPr>
           <w:rFonts w:cs="Times New Roman"/>
@@ -7626,13 +8153,23 @@
           <w:szCs w:val="24"/>
         </w:rPr>
       </w:pPr>
-      <w:r>
-        <w:rPr>
-          <w:rFonts w:cs="Times New Roman"/>
-          <w:b/>
-          <w:szCs w:val="24"/>
-        </w:rPr>
-        <w:t xml:space="preserve">poslovni_partner </w:t>
+      <w:proofErr w:type="spellStart"/>
+      <w:r>
+        <w:rPr>
+          <w:rFonts w:cs="Times New Roman"/>
+          <w:b/>
+          <w:szCs w:val="24"/>
+        </w:rPr>
+        <w:t>poslovni_partner</w:t>
+      </w:r>
+      <w:proofErr w:type="spellEnd"/>
+      <w:r>
+        <w:rPr>
+          <w:rFonts w:cs="Times New Roman"/>
+          <w:b/>
+          <w:szCs w:val="24"/>
+        </w:rPr>
+        <w:t xml:space="preserve"> </w:t>
       </w:r>
       <w:r>
         <w:rPr>
@@ -7641,6 +8178,7 @@
         </w:rPr>
         <w:t>(</w:t>
       </w:r>
+      <w:proofErr w:type="spellStart"/>
       <w:r>
         <w:rPr>
           <w:rFonts w:cs="Times New Roman"/>
@@ -7649,12 +8187,45 @@
         </w:rPr>
         <w:t>id_poslovni_partner</w:t>
       </w:r>
-      <w:r>
-        <w:rPr>
-          <w:rFonts w:cs="Times New Roman"/>
-          <w:szCs w:val="24"/>
-        </w:rPr>
-        <w:t>, ime, prezime, ziro_racun, tel_broj, e-mail )</w:t>
+      <w:proofErr w:type="spellEnd"/>
+      <w:r>
+        <w:rPr>
+          <w:rFonts w:cs="Times New Roman"/>
+          <w:szCs w:val="24"/>
+        </w:rPr>
+        <w:t xml:space="preserve">, ime, prezime, </w:t>
+      </w:r>
+      <w:proofErr w:type="spellStart"/>
+      <w:r>
+        <w:rPr>
+          <w:rFonts w:cs="Times New Roman"/>
+          <w:szCs w:val="24"/>
+        </w:rPr>
+        <w:t>ziro_racun</w:t>
+      </w:r>
+      <w:proofErr w:type="spellEnd"/>
+      <w:r>
+        <w:rPr>
+          <w:rFonts w:cs="Times New Roman"/>
+          <w:szCs w:val="24"/>
+        </w:rPr>
+        <w:t xml:space="preserve">, </w:t>
+      </w:r>
+      <w:proofErr w:type="spellStart"/>
+      <w:r>
+        <w:rPr>
+          <w:rFonts w:cs="Times New Roman"/>
+          <w:szCs w:val="24"/>
+        </w:rPr>
+        <w:t>tel_broj</w:t>
+      </w:r>
+      <w:proofErr w:type="spellEnd"/>
+      <w:r>
+        <w:rPr>
+          <w:rFonts w:cs="Times New Roman"/>
+          <w:szCs w:val="24"/>
+        </w:rPr>
+        <w:t>, e-mail )</w:t>
       </w:r>
     </w:p>
     <w:p>
@@ -7680,6 +8251,7 @@
         </w:rPr>
         <w:t xml:space="preserve"> (</w:t>
       </w:r>
+      <w:proofErr w:type="spellStart"/>
       <w:r>
         <w:rPr>
           <w:rFonts w:cs="Times New Roman"/>
@@ -7688,13 +8260,31 @@
         </w:rPr>
         <w:t>id_artikli</w:t>
       </w:r>
-      <w:r>
-        <w:rPr>
-          <w:rFonts w:cs="Times New Roman"/>
-          <w:szCs w:val="24"/>
-        </w:rPr>
-        <w:t xml:space="preserve">, kolicina, naziv, </w:t>
-      </w:r>
+      <w:proofErr w:type="spellEnd"/>
+      <w:r>
+        <w:rPr>
+          <w:rFonts w:cs="Times New Roman"/>
+          <w:szCs w:val="24"/>
+        </w:rPr>
+        <w:t xml:space="preserve">, </w:t>
+      </w:r>
+      <w:proofErr w:type="spellStart"/>
+      <w:r>
+        <w:rPr>
+          <w:rFonts w:cs="Times New Roman"/>
+          <w:szCs w:val="24"/>
+        </w:rPr>
+        <w:t>kolicina</w:t>
+      </w:r>
+      <w:proofErr w:type="spellEnd"/>
+      <w:r>
+        <w:rPr>
+          <w:rFonts w:cs="Times New Roman"/>
+          <w:szCs w:val="24"/>
+        </w:rPr>
+        <w:t xml:space="preserve">, naziv, </w:t>
+      </w:r>
+      <w:proofErr w:type="spellStart"/>
       <w:r>
         <w:rPr>
           <w:rFonts w:cs="Times New Roman"/>
@@ -7703,6 +8293,7 @@
         </w:rPr>
         <w:t>vrsta_artikla_id_vrsta_artikla</w:t>
       </w:r>
+      <w:proofErr w:type="spellEnd"/>
       <w:r>
         <w:rPr>
           <w:rFonts w:cs="Times New Roman"/>
@@ -7719,6 +8310,7 @@
           <w:szCs w:val="24"/>
         </w:rPr>
       </w:pPr>
+      <w:proofErr w:type="spellStart"/>
       <w:r>
         <w:rPr>
           <w:rFonts w:cs="Times New Roman"/>
@@ -7727,6 +8319,7 @@
         </w:rPr>
         <w:t>vrsta_artikla</w:t>
       </w:r>
+      <w:proofErr w:type="spellEnd"/>
       <w:r>
         <w:rPr>
           <w:rFonts w:cs="Times New Roman"/>
@@ -7734,6 +8327,7 @@
         </w:rPr>
         <w:t xml:space="preserve"> (</w:t>
       </w:r>
+      <w:proofErr w:type="spellStart"/>
       <w:r>
         <w:rPr>
           <w:rFonts w:cs="Times New Roman"/>
@@ -7742,6 +8336,7 @@
         </w:rPr>
         <w:t>id_vrsta_artikla</w:t>
       </w:r>
+      <w:proofErr w:type="spellEnd"/>
       <w:r>
         <w:rPr>
           <w:rFonts w:cs="Times New Roman"/>
@@ -7773,6 +8368,7 @@
         </w:rPr>
         <w:t xml:space="preserve"> (</w:t>
       </w:r>
+      <w:proofErr w:type="spellStart"/>
       <w:r>
         <w:rPr>
           <w:rFonts w:cs="Times New Roman"/>
@@ -7781,6 +8377,7 @@
         </w:rPr>
         <w:t>id_oprema</w:t>
       </w:r>
+      <w:proofErr w:type="spellEnd"/>
       <w:r>
         <w:rPr>
           <w:rFonts w:cs="Times New Roman"/>
@@ -7812,6 +8409,7 @@
         </w:rPr>
         <w:t xml:space="preserve"> (</w:t>
       </w:r>
+      <w:proofErr w:type="spellStart"/>
       <w:r>
         <w:rPr>
           <w:rFonts w:cs="Times New Roman"/>
@@ -7820,6 +8418,7 @@
         </w:rPr>
         <w:t>id_primka</w:t>
       </w:r>
+      <w:proofErr w:type="spellEnd"/>
       <w:r>
         <w:rPr>
           <w:rFonts w:cs="Times New Roman"/>
@@ -7827,6 +8426,7 @@
         </w:rPr>
         <w:t xml:space="preserve">, datum, </w:t>
       </w:r>
+      <w:proofErr w:type="spellStart"/>
       <w:r>
         <w:rPr>
           <w:rFonts w:cs="Times New Roman"/>
@@ -7835,6 +8435,7 @@
         </w:rPr>
         <w:t>korisnici_id_korisnik</w:t>
       </w:r>
+      <w:proofErr w:type="spellEnd"/>
       <w:r>
         <w:rPr>
           <w:rFonts w:cs="Times New Roman"/>
@@ -7851,6 +8452,7 @@
           <w:szCs w:val="24"/>
         </w:rPr>
       </w:pPr>
+      <w:proofErr w:type="spellStart"/>
       <w:r>
         <w:rPr>
           <w:rFonts w:cs="Times New Roman"/>
@@ -7859,6 +8461,7 @@
         </w:rPr>
         <w:t>stavke_primke</w:t>
       </w:r>
+      <w:proofErr w:type="spellEnd"/>
       <w:r>
         <w:rPr>
           <w:rFonts w:cs="Times New Roman"/>
@@ -7866,6 +8469,7 @@
         </w:rPr>
         <w:t xml:space="preserve"> (</w:t>
       </w:r>
+      <w:proofErr w:type="spellStart"/>
       <w:r>
         <w:rPr>
           <w:rFonts w:cs="Times New Roman"/>
@@ -7875,6 +8479,7 @@
         </w:rPr>
         <w:t>primka_id_primke</w:t>
       </w:r>
+      <w:proofErr w:type="spellEnd"/>
       <w:r>
         <w:rPr>
           <w:rFonts w:cs="Times New Roman"/>
@@ -7883,6 +8488,7 @@
         </w:rPr>
         <w:t xml:space="preserve"> , </w:t>
       </w:r>
+      <w:proofErr w:type="spellStart"/>
       <w:r>
         <w:rPr>
           <w:rFonts w:cs="Times New Roman"/>
@@ -7892,6 +8498,7 @@
         </w:rPr>
         <w:t>artikli_id_artikli</w:t>
       </w:r>
+      <w:proofErr w:type="spellEnd"/>
       <w:r>
         <w:rPr>
           <w:rFonts w:cs="Times New Roman"/>
@@ -7923,6 +8530,7 @@
         </w:rPr>
         <w:t xml:space="preserve"> (</w:t>
       </w:r>
+      <w:proofErr w:type="spellStart"/>
       <w:r>
         <w:rPr>
           <w:rFonts w:cs="Times New Roman"/>
@@ -7931,6 +8539,7 @@
         </w:rPr>
         <w:t>id_izdatnica</w:t>
       </w:r>
+      <w:proofErr w:type="spellEnd"/>
       <w:r>
         <w:rPr>
           <w:rFonts w:cs="Times New Roman"/>
@@ -7938,6 +8547,7 @@
         </w:rPr>
         <w:t xml:space="preserve">, datum, </w:t>
       </w:r>
+      <w:proofErr w:type="spellStart"/>
       <w:r>
         <w:rPr>
           <w:rFonts w:cs="Times New Roman"/>
@@ -7946,6 +8556,7 @@
         </w:rPr>
         <w:t>korisnici_id_korisnik</w:t>
       </w:r>
+      <w:proofErr w:type="spellEnd"/>
       <w:r>
         <w:rPr>
           <w:rFonts w:cs="Times New Roman"/>
@@ -7962,6 +8573,7 @@
           <w:szCs w:val="24"/>
         </w:rPr>
       </w:pPr>
+      <w:proofErr w:type="spellStart"/>
       <w:r>
         <w:rPr>
           <w:rFonts w:cs="Times New Roman"/>
@@ -7970,6 +8582,7 @@
         </w:rPr>
         <w:t>stavke_izdatnice</w:t>
       </w:r>
+      <w:proofErr w:type="spellEnd"/>
       <w:r>
         <w:rPr>
           <w:rFonts w:cs="Times New Roman"/>
@@ -7977,6 +8590,7 @@
         </w:rPr>
         <w:t xml:space="preserve"> (</w:t>
       </w:r>
+      <w:proofErr w:type="spellStart"/>
       <w:r>
         <w:rPr>
           <w:rFonts w:cs="Times New Roman"/>
@@ -7986,6 +8600,7 @@
         </w:rPr>
         <w:t>primka_id_primke</w:t>
       </w:r>
+      <w:proofErr w:type="spellEnd"/>
       <w:r>
         <w:rPr>
           <w:rFonts w:cs="Times New Roman"/>
@@ -7994,6 +8609,7 @@
         </w:rPr>
         <w:t xml:space="preserve">, </w:t>
       </w:r>
+      <w:proofErr w:type="spellStart"/>
       <w:r>
         <w:rPr>
           <w:rFonts w:cs="Times New Roman"/>
@@ -8003,6 +8619,7 @@
         </w:rPr>
         <w:t>artikli_id_artikli</w:t>
       </w:r>
+      <w:proofErr w:type="spellEnd"/>
       <w:r>
         <w:rPr>
           <w:rFonts w:cs="Times New Roman"/>
@@ -8019,6 +8636,7 @@
           <w:szCs w:val="24"/>
         </w:rPr>
       </w:pPr>
+      <w:proofErr w:type="spellStart"/>
       <w:r>
         <w:rPr>
           <w:rFonts w:cs="Times New Roman"/>
@@ -8027,6 +8645,7 @@
         </w:rPr>
         <w:t>racun</w:t>
       </w:r>
+      <w:proofErr w:type="spellEnd"/>
       <w:r>
         <w:rPr>
           <w:rFonts w:cs="Times New Roman"/>
@@ -8034,6 +8653,7 @@
         </w:rPr>
         <w:t xml:space="preserve"> (</w:t>
       </w:r>
+      <w:proofErr w:type="spellStart"/>
       <w:r>
         <w:rPr>
           <w:rFonts w:cs="Times New Roman"/>
@@ -8042,6 +8662,7 @@
         </w:rPr>
         <w:t>id_racun</w:t>
       </w:r>
+      <w:proofErr w:type="spellEnd"/>
       <w:r>
         <w:rPr>
           <w:rFonts w:cs="Times New Roman"/>
@@ -8049,6 +8670,7 @@
         </w:rPr>
         <w:t xml:space="preserve">, datum, </w:t>
       </w:r>
+      <w:proofErr w:type="spellStart"/>
       <w:r>
         <w:rPr>
           <w:rFonts w:cs="Times New Roman"/>
@@ -8057,6 +8679,7 @@
         </w:rPr>
         <w:t>korisnici_id_korisnik</w:t>
       </w:r>
+      <w:proofErr w:type="spellEnd"/>
       <w:r>
         <w:rPr>
           <w:rFonts w:cs="Times New Roman"/>
@@ -8073,6 +8696,7 @@
           <w:szCs w:val="24"/>
         </w:rPr>
       </w:pPr>
+      <w:proofErr w:type="spellStart"/>
       <w:r>
         <w:rPr>
           <w:rFonts w:cs="Times New Roman"/>
@@ -8081,6 +8705,7 @@
         </w:rPr>
         <w:t>stavke_racuna</w:t>
       </w:r>
+      <w:proofErr w:type="spellEnd"/>
       <w:r>
         <w:rPr>
           <w:rFonts w:cs="Times New Roman"/>
@@ -8088,6 +8713,7 @@
         </w:rPr>
         <w:t xml:space="preserve"> (</w:t>
       </w:r>
+      <w:proofErr w:type="spellStart"/>
       <w:r>
         <w:rPr>
           <w:rFonts w:cs="Times New Roman"/>
@@ -8097,6 +8723,7 @@
         </w:rPr>
         <w:t>racun_id_racun</w:t>
       </w:r>
+      <w:proofErr w:type="spellEnd"/>
       <w:r>
         <w:rPr>
           <w:rFonts w:cs="Times New Roman"/>
@@ -8105,6 +8732,7 @@
         </w:rPr>
         <w:t xml:space="preserve">, </w:t>
       </w:r>
+      <w:proofErr w:type="spellStart"/>
       <w:r>
         <w:rPr>
           <w:rFonts w:cs="Times New Roman"/>
@@ -8114,12 +8742,29 @@
         </w:rPr>
         <w:t>artikli_id_artikli</w:t>
       </w:r>
-      <w:r>
-        <w:rPr>
-          <w:rFonts w:cs="Times New Roman"/>
-          <w:szCs w:val="24"/>
-        </w:rPr>
-        <w:t>, kolicina )</w:t>
+      <w:proofErr w:type="spellEnd"/>
+      <w:r>
+        <w:rPr>
+          <w:rFonts w:cs="Times New Roman"/>
+          <w:szCs w:val="24"/>
+        </w:rPr>
+        <w:t xml:space="preserve">, </w:t>
+      </w:r>
+      <w:proofErr w:type="spellStart"/>
+      <w:r>
+        <w:rPr>
+          <w:rFonts w:cs="Times New Roman"/>
+          <w:szCs w:val="24"/>
+        </w:rPr>
+        <w:t>kolicina</w:t>
+      </w:r>
+      <w:proofErr w:type="spellEnd"/>
+      <w:r>
+        <w:rPr>
+          <w:rFonts w:cs="Times New Roman"/>
+          <w:szCs w:val="24"/>
+        </w:rPr>
+        <w:t xml:space="preserve"> )</w:t>
       </w:r>
     </w:p>
     <w:p>
@@ -8130,6 +8775,7 @@
           <w:szCs w:val="24"/>
         </w:rPr>
       </w:pPr>
+      <w:proofErr w:type="spellStart"/>
       <w:r>
         <w:rPr>
           <w:rFonts w:cs="Times New Roman"/>
@@ -8138,6 +8784,7 @@
         </w:rPr>
         <w:t>narudzbenica</w:t>
       </w:r>
+      <w:proofErr w:type="spellEnd"/>
       <w:r>
         <w:rPr>
           <w:rFonts w:cs="Times New Roman"/>
@@ -8145,6 +8792,7 @@
         </w:rPr>
         <w:t xml:space="preserve"> (</w:t>
       </w:r>
+      <w:proofErr w:type="spellStart"/>
       <w:r>
         <w:rPr>
           <w:rFonts w:cs="Times New Roman"/>
@@ -8153,6 +8801,7 @@
         </w:rPr>
         <w:t>id_narudzbenice</w:t>
       </w:r>
+      <w:proofErr w:type="spellEnd"/>
       <w:r>
         <w:rPr>
           <w:rFonts w:cs="Times New Roman"/>
@@ -8160,6 +8809,7 @@
         </w:rPr>
         <w:t xml:space="preserve">, datum, </w:t>
       </w:r>
+      <w:proofErr w:type="spellStart"/>
       <w:r>
         <w:rPr>
           <w:rFonts w:cs="Times New Roman"/>
@@ -8168,6 +8818,7 @@
         </w:rPr>
         <w:t>korisnici_id_korisnik</w:t>
       </w:r>
+      <w:proofErr w:type="spellEnd"/>
       <w:r>
         <w:rPr>
           <w:rFonts w:cs="Times New Roman"/>
@@ -8175,6 +8826,7 @@
         </w:rPr>
         <w:t xml:space="preserve">, </w:t>
       </w:r>
+      <w:proofErr w:type="spellStart"/>
       <w:r>
         <w:rPr>
           <w:rFonts w:cs="Times New Roman"/>
@@ -8183,6 +8835,7 @@
         </w:rPr>
         <w:t>poslovni_partner_id_poslovni_partner</w:t>
       </w:r>
+      <w:proofErr w:type="spellEnd"/>
       <w:r>
         <w:rPr>
           <w:rFonts w:cs="Times New Roman"/>
@@ -8199,6 +8852,7 @@
           <w:szCs w:val="24"/>
         </w:rPr>
       </w:pPr>
+      <w:proofErr w:type="spellStart"/>
       <w:r>
         <w:rPr>
           <w:rFonts w:cs="Times New Roman"/>
@@ -8207,6 +8861,7 @@
         </w:rPr>
         <w:t>stavke_narudzbenice</w:t>
       </w:r>
+      <w:proofErr w:type="spellEnd"/>
       <w:r>
         <w:rPr>
           <w:rFonts w:cs="Times New Roman"/>
@@ -8214,6 +8869,7 @@
         </w:rPr>
         <w:t xml:space="preserve"> (</w:t>
       </w:r>
+      <w:proofErr w:type="spellStart"/>
       <w:r>
         <w:rPr>
           <w:rFonts w:cs="Times New Roman"/>
@@ -8223,6 +8879,7 @@
         </w:rPr>
         <w:t>narudzbenica_id_narudzbenica</w:t>
       </w:r>
+      <w:proofErr w:type="spellEnd"/>
       <w:r>
         <w:rPr>
           <w:rFonts w:cs="Times New Roman"/>
@@ -8231,6 +8888,7 @@
         </w:rPr>
         <w:t xml:space="preserve">, </w:t>
       </w:r>
+      <w:proofErr w:type="spellStart"/>
       <w:r>
         <w:rPr>
           <w:rFonts w:cs="Times New Roman"/>
@@ -8240,12 +8898,29 @@
         </w:rPr>
         <w:t>artikli_id_artikli</w:t>
       </w:r>
-      <w:r>
-        <w:rPr>
-          <w:rFonts w:cs="Times New Roman"/>
-          <w:szCs w:val="24"/>
-        </w:rPr>
-        <w:t>, kolicina )</w:t>
+      <w:proofErr w:type="spellEnd"/>
+      <w:r>
+        <w:rPr>
+          <w:rFonts w:cs="Times New Roman"/>
+          <w:szCs w:val="24"/>
+        </w:rPr>
+        <w:t xml:space="preserve">, </w:t>
+      </w:r>
+      <w:proofErr w:type="spellStart"/>
+      <w:r>
+        <w:rPr>
+          <w:rFonts w:cs="Times New Roman"/>
+          <w:szCs w:val="24"/>
+        </w:rPr>
+        <w:t>kolicina</w:t>
+      </w:r>
+      <w:proofErr w:type="spellEnd"/>
+      <w:r>
+        <w:rPr>
+          <w:rFonts w:cs="Times New Roman"/>
+          <w:szCs w:val="24"/>
+        </w:rPr>
+        <w:t xml:space="preserve"> )</w:t>
       </w:r>
     </w:p>
     <w:p>
@@ -8337,7 +9012,7 @@
                     </pic:cNvPicPr>
                   </pic:nvPicPr>
                   <pic:blipFill>
-                    <a:blip r:embed="rId30" cstate="print">
+                    <a:blip r:embed="rId32" cstate="print">
                       <a:extLst>
                         <a:ext uri="{28A0092B-C50C-407E-A947-70E740481C1C}">
                           <a14:useLocalDpi xmlns:a14="http://schemas.microsoft.com/office/drawing/2010/main" val="0"/>
@@ -8576,6 +9251,112 @@
     </w:p>
   </w:endnote>
 </w:endnotes>
+</file>
+
+<file path=word/footer1.xml><?xml version="1.0" encoding="utf-8"?>
+<w:ftr xmlns:wpc="http://schemas.microsoft.com/office/word/2010/wordprocessingCanvas" xmlns:mc="http://schemas.openxmlformats.org/markup-compatibility/2006" xmlns:o="urn:schemas-microsoft-com:office:office" xmlns:r="http://schemas.openxmlformats.org/officeDocument/2006/relationships" xmlns:m="http://schemas.openxmlformats.org/officeDocument/2006/math" xmlns:v="urn:schemas-microsoft-com:vml" xmlns:wp14="http://schemas.microsoft.com/office/word/2010/wordprocessingDrawing" xmlns:wp="http://schemas.openxmlformats.org/drawingml/2006/wordprocessingDrawing" xmlns:w10="urn:schemas-microsoft-com:office:word" xmlns:w="http://schemas.openxmlformats.org/wordprocessingml/2006/main" xmlns:w14="http://schemas.microsoft.com/office/word/2010/wordml" xmlns:w15="http://schemas.microsoft.com/office/word/2012/wordml" xmlns:wpg="http://schemas.microsoft.com/office/word/2010/wordprocessingGroup" xmlns:wpi="http://schemas.microsoft.com/office/word/2010/wordprocessingInk" xmlns:wne="http://schemas.microsoft.com/office/word/2006/wordml" xmlns:wps="http://schemas.microsoft.com/office/word/2010/wordprocessingShape" mc:Ignorable="w14 w15 wp14">
+  <w:sdt>
+    <w:sdtPr>
+      <w:id w:val="-1252498532"/>
+      <w:docPartObj>
+        <w:docPartGallery w:val="Page Numbers (Bottom of Page)"/>
+        <w:docPartUnique/>
+      </w:docPartObj>
+    </w:sdtPr>
+    <w:sdtEndPr>
+      <w:rPr>
+        <w:noProof/>
+      </w:rPr>
+    </w:sdtEndPr>
+    <w:sdtContent>
+      <w:p>
+        <w:pPr>
+          <w:pStyle w:val="Footer"/>
+          <w:jc w:val="center"/>
+        </w:pPr>
+        <w:r>
+          <w:fldChar w:fldCharType="begin"/>
+        </w:r>
+        <w:r>
+          <w:instrText xml:space="preserve"> PAGE   \* MERGEFORMAT </w:instrText>
+        </w:r>
+        <w:r>
+          <w:fldChar w:fldCharType="separate"/>
+        </w:r>
+        <w:r>
+          <w:rPr>
+            <w:noProof/>
+          </w:rPr>
+          <w:t>I</w:t>
+        </w:r>
+        <w:r>
+          <w:rPr>
+            <w:noProof/>
+          </w:rPr>
+          <w:fldChar w:fldCharType="end"/>
+        </w:r>
+      </w:p>
+    </w:sdtContent>
+  </w:sdt>
+  <w:p>
+    <w:pPr>
+      <w:pStyle w:val="Footer"/>
+    </w:pPr>
+  </w:p>
+</w:ftr>
+</file>
+
+<file path=word/footer2.xml><?xml version="1.0" encoding="utf-8"?>
+<w:ftr xmlns:wpc="http://schemas.microsoft.com/office/word/2010/wordprocessingCanvas" xmlns:mc="http://schemas.openxmlformats.org/markup-compatibility/2006" xmlns:o="urn:schemas-microsoft-com:office:office" xmlns:r="http://schemas.openxmlformats.org/officeDocument/2006/relationships" xmlns:m="http://schemas.openxmlformats.org/officeDocument/2006/math" xmlns:v="urn:schemas-microsoft-com:vml" xmlns:wp14="http://schemas.microsoft.com/office/word/2010/wordprocessingDrawing" xmlns:wp="http://schemas.openxmlformats.org/drawingml/2006/wordprocessingDrawing" xmlns:w10="urn:schemas-microsoft-com:office:word" xmlns:w="http://schemas.openxmlformats.org/wordprocessingml/2006/main" xmlns:w14="http://schemas.microsoft.com/office/word/2010/wordml" xmlns:w15="http://schemas.microsoft.com/office/word/2012/wordml" xmlns:wpg="http://schemas.microsoft.com/office/word/2010/wordprocessingGroup" xmlns:wpi="http://schemas.microsoft.com/office/word/2010/wordprocessingInk" xmlns:wne="http://schemas.microsoft.com/office/word/2006/wordml" xmlns:wps="http://schemas.microsoft.com/office/word/2010/wordprocessingShape" mc:Ignorable="w14 w15 wp14">
+  <w:sdt>
+    <w:sdtPr>
+      <w:id w:val="-2052058049"/>
+      <w:docPartObj>
+        <w:docPartGallery w:val="Page Numbers (Bottom of Page)"/>
+        <w:docPartUnique/>
+      </w:docPartObj>
+    </w:sdtPr>
+    <w:sdtEndPr>
+      <w:rPr>
+        <w:noProof/>
+      </w:rPr>
+    </w:sdtEndPr>
+    <w:sdtContent>
+      <w:p>
+        <w:pPr>
+          <w:pStyle w:val="Footer"/>
+          <w:jc w:val="center"/>
+        </w:pPr>
+        <w:r>
+          <w:fldChar w:fldCharType="begin"/>
+        </w:r>
+        <w:r>
+          <w:instrText xml:space="preserve"> PAGE   \* MERGEFORMAT </w:instrText>
+        </w:r>
+        <w:r>
+          <w:fldChar w:fldCharType="separate"/>
+        </w:r>
+        <w:r>
+          <w:rPr>
+            <w:noProof/>
+          </w:rPr>
+          <w:t>34</w:t>
+        </w:r>
+        <w:r>
+          <w:rPr>
+            <w:noProof/>
+          </w:rPr>
+          <w:fldChar w:fldCharType="end"/>
+        </w:r>
+      </w:p>
+    </w:sdtContent>
+  </w:sdt>
+  <w:p>
+    <w:pPr>
+      <w:pStyle w:val="Footer"/>
+    </w:pPr>
+  </w:p>
+</w:ftr>
 </file>
 
 <file path=word/footnotes.xml><?xml version="1.0" encoding="utf-8"?>
@@ -10534,7 +11315,7 @@
 </file>
 
 <file path=customXml/itemProps1.xml><?xml version="1.0" encoding="utf-8"?>
-<ds:datastoreItem xmlns:ds="http://schemas.openxmlformats.org/officeDocument/2006/customXml" ds:itemID="{C44071F5-A79D-4FE4-BF45-0A66AFD0AB3B}">
+<ds:datastoreItem xmlns:ds="http://schemas.openxmlformats.org/officeDocument/2006/customXml" ds:itemID="{4ECBE2E9-43E3-4B4C-A90C-0AED5368DEC3}">
   <ds:schemaRefs>
     <ds:schemaRef ds:uri="http://schemas.openxmlformats.org/officeDocument/2006/bibliography"/>
   </ds:schemaRefs>

</xml_diff>

<commit_message>
Gotova dokumentacija za prvu fazu
Word i PDF dokumenta sa svim podatcima
</commit_message>
<xml_diff>
--- a/projektna dokumentacija/Tiskara.NET.docx
+++ b/projektna dokumentacija/Tiskara.NET.docx
@@ -380,16 +380,7 @@
           <w:rFonts w:ascii="Times New Roman" w:hAnsi="Times New Roman" w:cs="Times New Roman"/>
           <w:b/>
         </w:rPr>
-        <w:t>Varaždin, 2014</w:t>
-      </w:r>
-      <w:bookmarkStart w:id="0" w:name="_GoBack"/>
-      <w:bookmarkEnd w:id="0"/>
-      <w:r>
-        <w:rPr>
-          <w:rFonts w:ascii="Times New Roman" w:hAnsi="Times New Roman" w:cs="Times New Roman"/>
-          <w:b/>
-        </w:rPr>
-        <w:t>.</w:t>
+        <w:t>Varaždin, 2014.</w:t>
       </w:r>
     </w:p>
     <w:p>
@@ -879,7 +870,7 @@
                 <w:noProof/>
                 <w:webHidden/>
               </w:rPr>
-              <w:t>4</w:t>
+              <w:t>1</w:t>
             </w:r>
             <w:r>
               <w:rPr>
@@ -949,7 +940,7 @@
                 <w:noProof/>
                 <w:webHidden/>
               </w:rPr>
-              <w:t>5</w:t>
+              <w:t>2</w:t>
             </w:r>
             <w:r>
               <w:rPr>
@@ -1019,7 +1010,7 @@
                 <w:noProof/>
                 <w:webHidden/>
               </w:rPr>
-              <w:t>6</w:t>
+              <w:t>3</w:t>
             </w:r>
             <w:r>
               <w:rPr>
@@ -1089,7 +1080,7 @@
                 <w:noProof/>
                 <w:webHidden/>
               </w:rPr>
-              <w:t>6</w:t>
+              <w:t>3</w:t>
             </w:r>
             <w:r>
               <w:rPr>
@@ -1159,7 +1150,7 @@
                 <w:noProof/>
                 <w:webHidden/>
               </w:rPr>
-              <w:t>7</w:t>
+              <w:t>4</w:t>
             </w:r>
             <w:r>
               <w:rPr>
@@ -1188,7 +1179,21 @@
                 <w:rStyle w:val="Hyperlink"/>
                 <w:noProof/>
               </w:rPr>
-              <w:t>2.3.Terminski plan projekta</w:t>
+              <w:t>2.3.Terminsk</w:t>
+            </w:r>
+            <w:r>
+              <w:rPr>
+                <w:rStyle w:val="Hyperlink"/>
+                <w:noProof/>
+              </w:rPr>
+              <w:t>i</w:t>
+            </w:r>
+            <w:r>
+              <w:rPr>
+                <w:rStyle w:val="Hyperlink"/>
+                <w:noProof/>
+              </w:rPr>
+              <w:t xml:space="preserve"> plan projekta</w:t>
             </w:r>
             <w:r>
               <w:rPr>
@@ -1229,7 +1234,7 @@
                 <w:noProof/>
                 <w:webHidden/>
               </w:rPr>
-              <w:t>10</w:t>
+              <w:t>7</w:t>
             </w:r>
             <w:r>
               <w:rPr>
@@ -1299,7 +1304,7 @@
                 <w:noProof/>
                 <w:webHidden/>
               </w:rPr>
-              <w:t>12</w:t>
+              <w:t>9</w:t>
             </w:r>
             <w:r>
               <w:rPr>
@@ -1370,7 +1375,7 @@
                 <w:noProof/>
                 <w:webHidden/>
               </w:rPr>
-              <w:t>13</w:t>
+              <w:t>10</w:t>
             </w:r>
             <w:r>
               <w:rPr>
@@ -1440,7 +1445,7 @@
                 <w:noProof/>
                 <w:webHidden/>
               </w:rPr>
-              <w:t>15</w:t>
+              <w:t>12</w:t>
             </w:r>
             <w:r>
               <w:rPr>
@@ -1510,7 +1515,7 @@
                 <w:noProof/>
                 <w:webHidden/>
               </w:rPr>
-              <w:t>16</w:t>
+              <w:t>13</w:t>
             </w:r>
             <w:r>
               <w:rPr>
@@ -1580,7 +1585,7 @@
                 <w:noProof/>
                 <w:webHidden/>
               </w:rPr>
-              <w:t>16</w:t>
+              <w:t>13</w:t>
             </w:r>
             <w:r>
               <w:rPr>
@@ -1650,7 +1655,7 @@
                 <w:noProof/>
                 <w:webHidden/>
               </w:rPr>
-              <w:t>18</w:t>
+              <w:t>15</w:t>
             </w:r>
             <w:r>
               <w:rPr>
@@ -1720,7 +1725,7 @@
                 <w:noProof/>
                 <w:webHidden/>
               </w:rPr>
-              <w:t>20</w:t>
+              <w:t>18</w:t>
             </w:r>
             <w:r>
               <w:rPr>
@@ -1790,7 +1795,7 @@
                 <w:noProof/>
                 <w:webHidden/>
               </w:rPr>
-              <w:t>23</w:t>
+              <w:t>21</w:t>
             </w:r>
             <w:r>
               <w:rPr>
@@ -1860,7 +1865,7 @@
                 <w:noProof/>
                 <w:webHidden/>
               </w:rPr>
-              <w:t>26</w:t>
+              <w:t>24</w:t>
             </w:r>
             <w:r>
               <w:rPr>
@@ -1930,7 +1935,7 @@
                 <w:noProof/>
                 <w:webHidden/>
               </w:rPr>
-              <w:t>29</w:t>
+              <w:t>27</w:t>
             </w:r>
             <w:r>
               <w:rPr>
@@ -2000,7 +2005,7 @@
                 <w:noProof/>
                 <w:webHidden/>
               </w:rPr>
-              <w:t>30</w:t>
+              <w:t>28</w:t>
             </w:r>
             <w:r>
               <w:rPr>
@@ -2070,7 +2075,7 @@
                 <w:noProof/>
                 <w:webHidden/>
               </w:rPr>
-              <w:t>31</w:t>
+              <w:t>29</w:t>
             </w:r>
             <w:r>
               <w:rPr>
@@ -2140,7 +2145,7 @@
                 <w:noProof/>
                 <w:webHidden/>
               </w:rPr>
-              <w:t>32</w:t>
+              <w:t>30</w:t>
             </w:r>
             <w:r>
               <w:rPr>
@@ -2210,7 +2215,7 @@
                 <w:noProof/>
                 <w:webHidden/>
               </w:rPr>
-              <w:t>33</w:t>
+              <w:t>31</w:t>
             </w:r>
             <w:r>
               <w:rPr>
@@ -2280,7 +2285,7 @@
                 <w:noProof/>
                 <w:webHidden/>
               </w:rPr>
-              <w:t>34</w:t>
+              <w:t>32</w:t>
             </w:r>
             <w:r>
               <w:rPr>
@@ -2350,7 +2355,7 @@
                 <w:noProof/>
                 <w:webHidden/>
               </w:rPr>
-              <w:t>35</w:t>
+              <w:t>33</w:t>
             </w:r>
             <w:r>
               <w:rPr>
@@ -2405,7 +2410,7 @@
       <w:pPr>
         <w:pStyle w:val="Heading1"/>
       </w:pPr>
-      <w:bookmarkStart w:id="1" w:name="_Toc386359697"/>
+      <w:bookmarkStart w:id="0" w:name="_Toc386359697"/>
       <w:r>
         <w:lastRenderedPageBreak/>
         <w:t xml:space="preserve">1. </w:t>
@@ -2413,7 +2418,7 @@
       <w:r>
         <w:t>Uvod</w:t>
       </w:r>
-      <w:bookmarkEnd w:id="1"/>
+      <w:bookmarkEnd w:id="0"/>
     </w:p>
     <w:p>
       <w:pPr>
@@ -2826,7 +2831,7 @@
           <w:b/>
         </w:rPr>
       </w:pPr>
-      <w:bookmarkStart w:id="2" w:name="_Toc386359698"/>
+      <w:bookmarkStart w:id="1" w:name="_Toc386359698"/>
       <w:r>
         <w:lastRenderedPageBreak/>
         <w:t>1</w:t>
@@ -2838,7 +2843,7 @@
         </w:rPr>
         <w:t>.1. Specifikacije zahtjeva</w:t>
       </w:r>
-      <w:bookmarkEnd w:id="2"/>
+      <w:bookmarkEnd w:id="1"/>
     </w:p>
     <w:p>
       <w:pPr>
@@ -3104,26 +3109,26 @@
       <w:pPr>
         <w:pStyle w:val="Heading1"/>
       </w:pPr>
-      <w:bookmarkStart w:id="3" w:name="_Toc386359699"/>
+      <w:bookmarkStart w:id="2" w:name="_Toc386359699"/>
       <w:r>
         <w:lastRenderedPageBreak/>
         <w:t>2. Projektni plan</w:t>
       </w:r>
+      <w:bookmarkEnd w:id="2"/>
+    </w:p>
+    <w:p/>
+    <w:p>
+      <w:pPr>
+        <w:pStyle w:val="Heading2"/>
+      </w:pPr>
+      <w:bookmarkStart w:id="3" w:name="_Toc386359700"/>
+      <w:r>
+        <w:t>2.1.</w:t>
+      </w:r>
+      <w:r>
+        <w:t xml:space="preserve"> Osnovne informacije</w:t>
+      </w:r>
       <w:bookmarkEnd w:id="3"/>
-    </w:p>
-    <w:p/>
-    <w:p>
-      <w:pPr>
-        <w:pStyle w:val="Heading2"/>
-      </w:pPr>
-      <w:bookmarkStart w:id="4" w:name="_Toc386359700"/>
-      <w:r>
-        <w:t>2.1.</w:t>
-      </w:r>
-      <w:r>
-        <w:t xml:space="preserve"> Osnovne informacije</w:t>
-      </w:r>
-      <w:bookmarkEnd w:id="4"/>
     </w:p>
     <w:p>
       <w:pPr>
@@ -3253,12 +3258,12 @@
       <w:pPr>
         <w:pStyle w:val="Heading2"/>
       </w:pPr>
-      <w:bookmarkStart w:id="5" w:name="_Toc386359701"/>
+      <w:bookmarkStart w:id="4" w:name="_Toc386359701"/>
       <w:r>
         <w:lastRenderedPageBreak/>
         <w:t>2.2. Definiranje projektnog tima</w:t>
       </w:r>
-      <w:bookmarkEnd w:id="5"/>
+      <w:bookmarkEnd w:id="4"/>
     </w:p>
     <w:p>
       <w:pPr>
@@ -3897,20 +3902,29 @@
       <w:pPr>
         <w:pStyle w:val="Heading2"/>
       </w:pPr>
-      <w:bookmarkStart w:id="6" w:name="_Toc386359702"/>
+      <w:bookmarkStart w:id="5" w:name="_Toc386359702"/>
+      <w:r>
+        <w:lastRenderedPageBreak/>
+        <w:t>2.3.T</w:t>
+      </w:r>
+      <w:r>
+        <w:t>erminski plan projekta</w:t>
+      </w:r>
+      <w:bookmarkEnd w:id="5"/>
+    </w:p>
+    <w:p>
       <w:r>
         <w:rPr>
           <w:noProof/>
         </w:rPr>
-        <w:lastRenderedPageBreak/>
         <w:drawing>
-          <wp:anchor distT="0" distB="0" distL="114300" distR="114300" simplePos="0" relativeHeight="251658240" behindDoc="1" locked="0" layoutInCell="1" allowOverlap="1" wp14:anchorId="591FD0EF" wp14:editId="349F357F">
+          <wp:anchor distT="0" distB="0" distL="114300" distR="114300" simplePos="0" relativeHeight="251658240" behindDoc="1" locked="0" layoutInCell="1" allowOverlap="1" wp14:anchorId="09E4D5E2" wp14:editId="2AEDEED5">
             <wp:simplePos x="0" y="0"/>
-            <wp:positionH relativeFrom="column">
-              <wp:posOffset>-740770</wp:posOffset>
+            <wp:positionH relativeFrom="margin">
+              <wp:align>center</wp:align>
             </wp:positionH>
             <wp:positionV relativeFrom="paragraph">
-              <wp:posOffset>269046</wp:posOffset>
+              <wp:posOffset>297002</wp:posOffset>
             </wp:positionV>
             <wp:extent cx="7227309" cy="4905955"/>
             <wp:effectExtent l="0" t="0" r="0" b="9525"/>
@@ -3944,7 +3958,7 @@
                   <pic:spPr bwMode="auto">
                     <a:xfrm>
                       <a:off x="0" y="0"/>
-                      <a:ext cx="7241079" cy="4915302"/>
+                      <a:ext cx="7227309" cy="4905955"/>
                     </a:xfrm>
                     <a:prstGeom prst="rect">
                       <a:avLst/>
@@ -3966,13 +3980,6 @@
           </wp:anchor>
         </w:drawing>
       </w:r>
-      <w:r>
-        <w:t>2.3.T</w:t>
-      </w:r>
-      <w:r>
-        <w:t>erminski plan projekta</w:t>
-      </w:r>
-      <w:bookmarkEnd w:id="6"/>
     </w:p>
     <w:p/>
     <w:p>
@@ -4417,7 +4424,7 @@
       <w:pPr>
         <w:pStyle w:val="Heading2"/>
       </w:pPr>
-      <w:bookmarkStart w:id="7" w:name="_Toc386359703"/>
+      <w:bookmarkStart w:id="6" w:name="_Toc386359703"/>
       <w:r>
         <w:lastRenderedPageBreak/>
         <w:t>2.4. P</w:t>
@@ -4425,7 +4432,7 @@
       <w:r>
         <w:t>roračun i budžet projekta</w:t>
       </w:r>
-      <w:bookmarkEnd w:id="7"/>
+      <w:bookmarkEnd w:id="6"/>
     </w:p>
     <w:p>
       <w:pPr>
@@ -4768,7 +4775,7 @@
           <w:szCs w:val="24"/>
         </w:rPr>
       </w:pPr>
-      <w:bookmarkStart w:id="8" w:name="_Toc386359704"/>
+      <w:bookmarkStart w:id="7" w:name="_Toc386359704"/>
       <w:r>
         <w:rPr>
           <w:rFonts w:ascii="Times New Roman" w:hAnsi="Times New Roman" w:cs="Times New Roman"/>
@@ -4777,7 +4784,7 @@
         </w:rPr>
         <w:t>2.5. Ponuda naručitelju</w:t>
       </w:r>
-      <w:bookmarkEnd w:id="8"/>
+      <w:bookmarkEnd w:id="7"/>
     </w:p>
     <w:p>
       <w:pPr>
@@ -5569,12 +5576,12 @@
       <w:pPr>
         <w:pStyle w:val="Heading1"/>
       </w:pPr>
-      <w:bookmarkStart w:id="9" w:name="_Toc386359705"/>
+      <w:bookmarkStart w:id="8" w:name="_Toc386359705"/>
       <w:r>
         <w:lastRenderedPageBreak/>
         <w:t>3.Dijagram slučajeva korištenja</w:t>
       </w:r>
-      <w:bookmarkEnd w:id="9"/>
+      <w:bookmarkEnd w:id="8"/>
     </w:p>
     <w:p>
       <w:pPr>
@@ -5938,32 +5945,32 @@
       <w:pPr>
         <w:pStyle w:val="Heading2"/>
       </w:pPr>
-      <w:bookmarkStart w:id="10" w:name="_Toc386359706"/>
+      <w:bookmarkStart w:id="9" w:name="_Toc386359706"/>
       <w:r>
         <w:lastRenderedPageBreak/>
         <w:t>3.1. Detaljni opisi slučajeva korištenja</w:t>
       </w:r>
+      <w:bookmarkEnd w:id="9"/>
+    </w:p>
+    <w:p>
+      <w:pPr>
+        <w:spacing w:after="160" w:line="259" w:lineRule="auto"/>
+        <w:rPr>
+          <w:rFonts w:cs="Times New Roman"/>
+          <w:b/>
+          <w:szCs w:val="24"/>
+        </w:rPr>
+      </w:pPr>
+    </w:p>
+    <w:p>
+      <w:pPr>
+        <w:pStyle w:val="Heading3"/>
+      </w:pPr>
+      <w:bookmarkStart w:id="10" w:name="_Toc386359707"/>
+      <w:r>
+        <w:t>3.1.1. Prijavljivanje u sustav</w:t>
+      </w:r>
       <w:bookmarkEnd w:id="10"/>
-    </w:p>
-    <w:p>
-      <w:pPr>
-        <w:spacing w:after="160" w:line="259" w:lineRule="auto"/>
-        <w:rPr>
-          <w:rFonts w:cs="Times New Roman"/>
-          <w:b/>
-          <w:szCs w:val="24"/>
-        </w:rPr>
-      </w:pPr>
-    </w:p>
-    <w:p>
-      <w:pPr>
-        <w:pStyle w:val="Heading3"/>
-      </w:pPr>
-      <w:bookmarkStart w:id="11" w:name="_Toc386359707"/>
-      <w:r>
-        <w:t>3.1.1. Prijavljivanje u sustav</w:t>
-      </w:r>
-      <w:bookmarkEnd w:id="11"/>
     </w:p>
     <w:p/>
     <w:p>
@@ -6185,11 +6192,11 @@
       <w:pPr>
         <w:pStyle w:val="Heading3"/>
       </w:pPr>
-      <w:bookmarkStart w:id="12" w:name="_Toc386359708"/>
+      <w:bookmarkStart w:id="11" w:name="_Toc386359708"/>
       <w:r>
         <w:t>3.1.2. Kreiranje dokumenata</w:t>
       </w:r>
-      <w:bookmarkEnd w:id="12"/>
+      <w:bookmarkEnd w:id="11"/>
     </w:p>
     <w:p>
       <w:pPr>
@@ -6490,11 +6497,11 @@
       <w:pPr>
         <w:pStyle w:val="Heading3"/>
       </w:pPr>
-      <w:bookmarkStart w:id="13" w:name="_Toc386359709"/>
+      <w:bookmarkStart w:id="12" w:name="_Toc386359709"/>
       <w:r>
         <w:t>3.1.3. Pregled dokumenata</w:t>
       </w:r>
-      <w:bookmarkEnd w:id="13"/>
+      <w:bookmarkEnd w:id="12"/>
     </w:p>
     <w:p>
       <w:r>
@@ -6711,12 +6718,12 @@
       <w:pPr>
         <w:pStyle w:val="Heading3"/>
       </w:pPr>
-      <w:bookmarkStart w:id="14" w:name="_Toc386359710"/>
+      <w:bookmarkStart w:id="13" w:name="_Toc386359710"/>
       <w:r>
         <w:lastRenderedPageBreak/>
         <w:t>3.1.4. Upravljanje resursima</w:t>
       </w:r>
-      <w:bookmarkEnd w:id="14"/>
+      <w:bookmarkEnd w:id="13"/>
     </w:p>
     <w:p>
       <w:pPr>
@@ -6982,12 +6989,12 @@
       <w:pPr>
         <w:pStyle w:val="Heading3"/>
       </w:pPr>
-      <w:bookmarkStart w:id="15" w:name="_Toc386359711"/>
+      <w:bookmarkStart w:id="14" w:name="_Toc386359711"/>
       <w:r>
         <w:lastRenderedPageBreak/>
         <w:t>3.1.5. Pregled resursa</w:t>
       </w:r>
-      <w:bookmarkEnd w:id="15"/>
+      <w:bookmarkEnd w:id="14"/>
     </w:p>
     <w:p/>
     <w:p>
@@ -7206,12 +7213,12 @@
       <w:pPr>
         <w:pStyle w:val="Heading3"/>
       </w:pPr>
-      <w:bookmarkStart w:id="16" w:name="_Toc386359712"/>
+      <w:bookmarkStart w:id="15" w:name="_Toc386359712"/>
       <w:r>
         <w:lastRenderedPageBreak/>
         <w:t>3.1.6. Slanje maila</w:t>
       </w:r>
-      <w:bookmarkEnd w:id="16"/>
+      <w:bookmarkEnd w:id="15"/>
     </w:p>
     <w:p/>
     <w:p>
@@ -7339,12 +7346,12 @@
       <w:pPr>
         <w:pStyle w:val="Heading3"/>
       </w:pPr>
-      <w:bookmarkStart w:id="17" w:name="_Toc386359713"/>
+      <w:bookmarkStart w:id="16" w:name="_Toc386359713"/>
       <w:r>
         <w:lastRenderedPageBreak/>
         <w:t>3.1.7. Kreiranje izvještaja</w:t>
       </w:r>
-      <w:bookmarkEnd w:id="17"/>
+      <w:bookmarkEnd w:id="16"/>
     </w:p>
     <w:p/>
     <w:p>
@@ -7353,25 +7360,35 @@
         <w:ind w:firstLine="708"/>
       </w:pPr>
       <w:r>
-        <w:t>Ako vlasnik tiskare želi pratiti svoju tiskaru pomoću raznih izvješća on može zatražiti izvješća od aplikacije. Nakon dobivenog zahtjeva za izvješće inicijalizira se forma za prikaz izvješća na kojoj korisnik bira tip  izvješća koji želi dobiti. Nakon odabira tipa aplikacija prosljeđuje podatke modulu za izvješća koji generira SQL upite i šalje ih na bazu podataka gdje se isti izvršavaju. Rezultati upita tada d</w:t>
-      </w:r>
-      <w:r>
-        <w:t xml:space="preserve">olaze u modul gdje se generira izvješće koje se prosljeđuje i prikazuje korisniku tj. vlasniku. Nakon zatvaranja prikaza izvještaja forma za prikaz izvještaja se </w:t>
+        <w:rPr>
+          <w:rFonts w:cs="Times New Roman"/>
+          <w:szCs w:val="24"/>
+        </w:rPr>
+        <w:t xml:space="preserve">Prijavljeni korisnici </w:t>
+      </w:r>
+      <w:r>
+        <w:rPr>
+          <w:rFonts w:cs="Times New Roman"/>
+          <w:szCs w:val="24"/>
+        </w:rPr>
+        <w:t xml:space="preserve">imaju mogućnost za generiranje izvještaja. Nakon odabira da žele generirati izvještaj, inicijalizira se forma za prikaz izvještaja. Nakon prikaza forme, korisnik mora odabrati koje izvješće želi jer imamo više tipova izvješća: za artikle, za opremu, za poslovne partnere, za zaposlenike. Nakon korisnikovog odabira izvješća, aplikacija prosljeđuje korisnikov odabir do modula za izvještaje. Modul za izvještaje izvršava upite nad bazom podataka i time dohvaća podatke potrebne za generiranje izvještaja. Nakon generiranja izvještaja, aplikacija prosljeđuje podatke i prikazuje korisniku generirani izvještaj. Zatvaranjem izvještaja, </w:t>
       </w:r>
       <w:proofErr w:type="spellStart"/>
       <w:r>
+        <w:rPr>
+          <w:rFonts w:cs="Times New Roman"/>
+          <w:szCs w:val="24"/>
+        </w:rPr>
         <w:t>dealocira</w:t>
       </w:r>
       <w:proofErr w:type="spellEnd"/>
       <w:r>
-        <w:t>.</w:t>
-      </w:r>
-    </w:p>
-    <w:p>
-      <w:pPr>
-        <w:spacing w:line="360" w:lineRule="auto"/>
-        <w:ind w:firstLine="708"/>
-      </w:pPr>
+        <w:rPr>
+          <w:rFonts w:cs="Times New Roman"/>
+          <w:szCs w:val="24"/>
+        </w:rPr>
+        <w:t xml:space="preserve"> se forma za generiranje izvještaja.</w:t>
+      </w:r>
     </w:p>
     <w:p>
       <w:pPr>
@@ -7486,12 +7503,12 @@
       <w:pPr>
         <w:pStyle w:val="Heading3"/>
       </w:pPr>
-      <w:bookmarkStart w:id="18" w:name="_Toc386359714"/>
+      <w:bookmarkStart w:id="17" w:name="_Toc386359714"/>
       <w:r>
         <w:lastRenderedPageBreak/>
         <w:t>3.1.8. Obavijest o manjku zaliha</w:t>
       </w:r>
-      <w:bookmarkEnd w:id="18"/>
+      <w:bookmarkEnd w:id="17"/>
     </w:p>
     <w:p>
       <w:pPr>
@@ -7655,12 +7672,12 @@
       <w:pPr>
         <w:pStyle w:val="Heading3"/>
       </w:pPr>
-      <w:bookmarkStart w:id="19" w:name="_Toc386359715"/>
+      <w:bookmarkStart w:id="18" w:name="_Toc386359715"/>
       <w:r>
         <w:lastRenderedPageBreak/>
         <w:t>3.1.9. Korištenje pomoći(„F1“)</w:t>
       </w:r>
-      <w:bookmarkEnd w:id="19"/>
+      <w:bookmarkEnd w:id="18"/>
     </w:p>
     <w:p/>
     <w:p>
@@ -7823,12 +7840,12 @@
       <w:pPr>
         <w:pStyle w:val="Heading1"/>
       </w:pPr>
-      <w:bookmarkStart w:id="20" w:name="_Toc386359716"/>
+      <w:bookmarkStart w:id="19" w:name="_Toc386359716"/>
       <w:r>
         <w:lastRenderedPageBreak/>
         <w:t>4. ERA model</w:t>
       </w:r>
-      <w:bookmarkEnd w:id="20"/>
+      <w:bookmarkEnd w:id="19"/>
     </w:p>
     <w:p>
       <w:pPr>
@@ -7951,12 +7968,12 @@
       <w:pPr>
         <w:pStyle w:val="Heading2"/>
       </w:pPr>
-      <w:bookmarkStart w:id="21" w:name="_Toc386359717"/>
+      <w:bookmarkStart w:id="20" w:name="_Toc386359717"/>
       <w:r>
         <w:lastRenderedPageBreak/>
         <w:t>4.1. Relacijski model podataka</w:t>
       </w:r>
-      <w:bookmarkEnd w:id="21"/>
+      <w:bookmarkEnd w:id="20"/>
     </w:p>
     <w:p/>
     <w:p>
@@ -8957,12 +8974,12 @@
       <w:pPr>
         <w:pStyle w:val="Heading1"/>
       </w:pPr>
-      <w:bookmarkStart w:id="22" w:name="_Toc386359718"/>
+      <w:bookmarkStart w:id="21" w:name="_Toc386359718"/>
       <w:r>
         <w:lastRenderedPageBreak/>
         <w:t>5. Dijagram klasa</w:t>
       </w:r>
-      <w:bookmarkEnd w:id="22"/>
+      <w:bookmarkEnd w:id="21"/>
     </w:p>
     <w:p>
       <w:pPr>
@@ -9211,13 +9228,231 @@
     </w:p>
     <w:p>
       <w:pPr>
-        <w:spacing w:after="160" w:line="256" w:lineRule="auto"/>
-        <w:rPr>
-          <w:rFonts w:cs="Times New Roman"/>
-          <w:szCs w:val="24"/>
-        </w:rPr>
-      </w:pPr>
-    </w:p>
+        <w:pStyle w:val="Heading1"/>
+      </w:pPr>
+      <w:r>
+        <w:lastRenderedPageBreak/>
+        <w:t>6. Početni kostur aplikacije</w:t>
+      </w:r>
+    </w:p>
+    <w:p/>
+    <w:p>
+      <w:pPr>
+        <w:ind w:firstLine="708"/>
+      </w:pPr>
+      <w:r>
+        <w:t xml:space="preserve">Na sljedećim slikama možete vidjeti login, glavnu formu i kako smo zamislili meni. Aplikacija bi imala gornji meni sa svim opcijama te bi u glavnoj formu imala </w:t>
+      </w:r>
+      <w:proofErr w:type="spellStart"/>
+      <w:r>
+        <w:t>buttone</w:t>
+      </w:r>
+      <w:proofErr w:type="spellEnd"/>
+      <w:r>
+        <w:t xml:space="preserve"> preko kojih bi korisnik još lakše mogao doći do svih funkcionalnosti.</w:t>
+      </w:r>
+    </w:p>
+    <w:p>
+      <w:pPr>
+        <w:jc w:val="center"/>
+      </w:pPr>
+      <w:r>
+        <w:rPr>
+          <w:noProof/>
+        </w:rPr>
+        <w:drawing>
+          <wp:inline distT="0" distB="0" distL="0" distR="0">
+            <wp:extent cx="2876550" cy="2867025"/>
+            <wp:effectExtent l="0" t="0" r="0" b="9525"/>
+            <wp:docPr id="11" name="Picture 11" descr="C:\Users\Tomislav\Desktop\10276307_700249310018597_1469489242_n.jpg"/>
+            <wp:cNvGraphicFramePr>
+              <a:graphicFrameLocks xmlns:a="http://schemas.openxmlformats.org/drawingml/2006/main" noChangeAspect="1"/>
+            </wp:cNvGraphicFramePr>
+            <a:graphic xmlns:a="http://schemas.openxmlformats.org/drawingml/2006/main">
+              <a:graphicData uri="http://schemas.openxmlformats.org/drawingml/2006/picture">
+                <pic:pic xmlns:pic="http://schemas.openxmlformats.org/drawingml/2006/picture">
+                  <pic:nvPicPr>
+                    <pic:cNvPr id="0" name="Picture 1" descr="C:\Users\Tomislav\Desktop\10276307_700249310018597_1469489242_n.jpg"/>
+                    <pic:cNvPicPr>
+                      <a:picLocks noChangeAspect="1" noChangeArrowheads="1"/>
+                    </pic:cNvPicPr>
+                  </pic:nvPicPr>
+                  <pic:blipFill>
+                    <a:blip r:embed="rId33">
+                      <a:extLst>
+                        <a:ext uri="{28A0092B-C50C-407E-A947-70E740481C1C}">
+                          <a14:useLocalDpi xmlns:a14="http://schemas.microsoft.com/office/drawing/2010/main" val="0"/>
+                        </a:ext>
+                      </a:extLst>
+                    </a:blip>
+                    <a:srcRect/>
+                    <a:stretch>
+                      <a:fillRect/>
+                    </a:stretch>
+                  </pic:blipFill>
+                  <pic:spPr bwMode="auto">
+                    <a:xfrm>
+                      <a:off x="0" y="0"/>
+                      <a:ext cx="2876550" cy="2867025"/>
+                    </a:xfrm>
+                    <a:prstGeom prst="rect">
+                      <a:avLst/>
+                    </a:prstGeom>
+                    <a:noFill/>
+                    <a:ln>
+                      <a:noFill/>
+                    </a:ln>
+                  </pic:spPr>
+                </pic:pic>
+              </a:graphicData>
+            </a:graphic>
+          </wp:inline>
+        </w:drawing>
+      </w:r>
+      <w:r>
+        <w:br/>
+        <w:t>Slika 22. Login forma</w:t>
+      </w:r>
+    </w:p>
+    <w:p>
+      <w:pPr>
+        <w:jc w:val="center"/>
+      </w:pPr>
+      <w:r>
+        <w:rPr>
+          <w:noProof/>
+        </w:rPr>
+        <w:drawing>
+          <wp:inline distT="0" distB="0" distL="0" distR="0">
+            <wp:extent cx="5000625" cy="2847975"/>
+            <wp:effectExtent l="0" t="0" r="9525" b="9525"/>
+            <wp:docPr id="15" name="Picture 15" descr="C:\Users\Tomislav\Desktop\10276430_700249316685263_849537232_n.jpg"/>
+            <wp:cNvGraphicFramePr>
+              <a:graphicFrameLocks xmlns:a="http://schemas.openxmlformats.org/drawingml/2006/main" noChangeAspect="1"/>
+            </wp:cNvGraphicFramePr>
+            <a:graphic xmlns:a="http://schemas.openxmlformats.org/drawingml/2006/main">
+              <a:graphicData uri="http://schemas.openxmlformats.org/drawingml/2006/picture">
+                <pic:pic xmlns:pic="http://schemas.openxmlformats.org/drawingml/2006/picture">
+                  <pic:nvPicPr>
+                    <pic:cNvPr id="0" name="Picture 2" descr="C:\Users\Tomislav\Desktop\10276430_700249316685263_849537232_n.jpg"/>
+                    <pic:cNvPicPr>
+                      <a:picLocks noChangeAspect="1" noChangeArrowheads="1"/>
+                    </pic:cNvPicPr>
+                  </pic:nvPicPr>
+                  <pic:blipFill>
+                    <a:blip r:embed="rId34">
+                      <a:extLst>
+                        <a:ext uri="{28A0092B-C50C-407E-A947-70E740481C1C}">
+                          <a14:useLocalDpi xmlns:a14="http://schemas.microsoft.com/office/drawing/2010/main" val="0"/>
+                        </a:ext>
+                      </a:extLst>
+                    </a:blip>
+                    <a:srcRect/>
+                    <a:stretch>
+                      <a:fillRect/>
+                    </a:stretch>
+                  </pic:blipFill>
+                  <pic:spPr bwMode="auto">
+                    <a:xfrm>
+                      <a:off x="0" y="0"/>
+                      <a:ext cx="5000625" cy="2847975"/>
+                    </a:xfrm>
+                    <a:prstGeom prst="rect">
+                      <a:avLst/>
+                    </a:prstGeom>
+                    <a:noFill/>
+                    <a:ln>
+                      <a:noFill/>
+                    </a:ln>
+                  </pic:spPr>
+                </pic:pic>
+              </a:graphicData>
+            </a:graphic>
+          </wp:inline>
+        </w:drawing>
+      </w:r>
+    </w:p>
+    <w:p>
+      <w:pPr>
+        <w:jc w:val="center"/>
+      </w:pPr>
+      <w:r>
+        <w:t>Slika 23. Glavna forma aplikacije</w:t>
+      </w:r>
+    </w:p>
+    <w:p>
+      <w:pPr>
+        <w:jc w:val="center"/>
+      </w:pPr>
+      <w:r>
+        <w:rPr>
+          <w:noProof/>
+        </w:rPr>
+        <w:lastRenderedPageBreak/>
+        <w:drawing>
+          <wp:inline distT="0" distB="0" distL="0" distR="0">
+            <wp:extent cx="5029200" cy="2876550"/>
+            <wp:effectExtent l="0" t="0" r="0" b="0"/>
+            <wp:docPr id="19" name="Picture 19" descr="C:\Users\Tomislav\Desktop\10264818_700249313351930_1629591456_n.jpg"/>
+            <wp:cNvGraphicFramePr>
+              <a:graphicFrameLocks xmlns:a="http://schemas.openxmlformats.org/drawingml/2006/main" noChangeAspect="1"/>
+            </wp:cNvGraphicFramePr>
+            <a:graphic xmlns:a="http://schemas.openxmlformats.org/drawingml/2006/main">
+              <a:graphicData uri="http://schemas.openxmlformats.org/drawingml/2006/picture">
+                <pic:pic xmlns:pic="http://schemas.openxmlformats.org/drawingml/2006/picture">
+                  <pic:nvPicPr>
+                    <pic:cNvPr id="0" name="Picture 3" descr="C:\Users\Tomislav\Desktop\10264818_700249313351930_1629591456_n.jpg"/>
+                    <pic:cNvPicPr>
+                      <a:picLocks noChangeAspect="1" noChangeArrowheads="1"/>
+                    </pic:cNvPicPr>
+                  </pic:nvPicPr>
+                  <pic:blipFill>
+                    <a:blip r:embed="rId35">
+                      <a:extLst>
+                        <a:ext uri="{28A0092B-C50C-407E-A947-70E740481C1C}">
+                          <a14:useLocalDpi xmlns:a14="http://schemas.microsoft.com/office/drawing/2010/main" val="0"/>
+                        </a:ext>
+                      </a:extLst>
+                    </a:blip>
+                    <a:srcRect/>
+                    <a:stretch>
+                      <a:fillRect/>
+                    </a:stretch>
+                  </pic:blipFill>
+                  <pic:spPr bwMode="auto">
+                    <a:xfrm>
+                      <a:off x="0" y="0"/>
+                      <a:ext cx="5029200" cy="2876550"/>
+                    </a:xfrm>
+                    <a:prstGeom prst="rect">
+                      <a:avLst/>
+                    </a:prstGeom>
+                    <a:noFill/>
+                    <a:ln>
+                      <a:noFill/>
+                    </a:ln>
+                  </pic:spPr>
+                </pic:pic>
+              </a:graphicData>
+            </a:graphic>
+          </wp:inline>
+        </w:drawing>
+      </w:r>
+    </w:p>
+    <w:p>
+      <w:pPr>
+        <w:jc w:val="center"/>
+      </w:pPr>
+      <w:r>
+        <w:t>Slika 24</w:t>
+      </w:r>
+      <w:bookmarkStart w:id="22" w:name="_GoBack"/>
+      <w:bookmarkEnd w:id="22"/>
+      <w:r>
+        <w:t>. Prikaz menija</w:t>
+      </w:r>
+    </w:p>
+    <w:p/>
     <w:sectPr>
       <w:pgSz w:w="11906" w:h="16838"/>
       <w:pgMar w:top="1417" w:right="1417" w:bottom="1417" w:left="1417" w:header="708" w:footer="708" w:gutter="0"/>
@@ -9340,7 +9575,7 @@
           <w:rPr>
             <w:noProof/>
           </w:rPr>
-          <w:t>34</w:t>
+          <w:t>33</w:t>
         </w:r>
         <w:r>
           <w:rPr>
@@ -11315,7 +11550,7 @@
 </file>
 
 <file path=customXml/itemProps1.xml><?xml version="1.0" encoding="utf-8"?>
-<ds:datastoreItem xmlns:ds="http://schemas.openxmlformats.org/officeDocument/2006/customXml" ds:itemID="{4ECBE2E9-43E3-4B4C-A90C-0AED5368DEC3}">
+<ds:datastoreItem xmlns:ds="http://schemas.openxmlformats.org/officeDocument/2006/customXml" ds:itemID="{CBB6DB46-80EC-44DC-8132-4771DC0B2A75}">
   <ds:schemaRefs>
     <ds:schemaRef ds:uri="http://schemas.openxmlformats.org/officeDocument/2006/bibliography"/>
   </ds:schemaRefs>

</xml_diff>